<commit_message>
Individual variable analysis completed
</commit_message>
<xml_diff>
--- a/report.docx
+++ b/report.docx
@@ -144,6 +144,8 @@
             <w:rPr>
               <w:rFonts w:eastAsiaTheme="minorEastAsia"/>
               <w:noProof/>
+              <w:sz w:val="24"/>
+              <w:szCs w:val="24"/>
               <w:lang w:eastAsia="en-AU"/>
             </w:rPr>
           </w:pPr>
@@ -156,13 +158,13 @@
           <w:r>
             <w:fldChar w:fldCharType="separate"/>
           </w:r>
-          <w:hyperlink w:anchor="_Toc425663362" w:history="1">
+          <w:hyperlink w:anchor="_Toc514716435" w:history="1">
             <w:r>
               <w:rPr>
                 <w:rStyle w:val="Hyperlink"/>
                 <w:noProof/>
               </w:rPr>
-              <w:t>Introduction</w:t>
+              <w:t>Executive Summary</w:t>
             </w:r>
             <w:r>
               <w:rPr>
@@ -183,7 +185,7 @@
                 <w:noProof/>
                 <w:webHidden/>
               </w:rPr>
-              <w:instrText xml:space="preserve"> PAGEREF _Toc425663362 \h </w:instrText>
+              <w:instrText xml:space="preserve"> PAGEREF _Toc514716435 \h </w:instrText>
             </w:r>
             <w:r>
               <w:rPr>
@@ -223,16 +225,18 @@
             <w:rPr>
               <w:rFonts w:eastAsiaTheme="minorEastAsia"/>
               <w:noProof/>
+              <w:sz w:val="24"/>
+              <w:szCs w:val="24"/>
               <w:lang w:eastAsia="en-AU"/>
             </w:rPr>
           </w:pPr>
-          <w:hyperlink w:anchor="_Toc425663363" w:history="1">
+          <w:hyperlink w:anchor="_Toc514716436" w:history="1">
             <w:r>
               <w:rPr>
                 <w:rStyle w:val="Hyperlink"/>
                 <w:noProof/>
               </w:rPr>
-              <w:t>Methods</w:t>
+              <w:t>Introduction</w:t>
             </w:r>
             <w:r>
               <w:rPr>
@@ -253,7 +257,7 @@
                 <w:noProof/>
                 <w:webHidden/>
               </w:rPr>
-              <w:instrText xml:space="preserve"> PAGEREF _Toc425663363 \h </w:instrText>
+              <w:instrText xml:space="preserve"> PAGEREF _Toc514716436 \h </w:instrText>
             </w:r>
             <w:r>
               <w:rPr>
@@ -293,16 +297,18 @@
             <w:rPr>
               <w:rFonts w:eastAsiaTheme="minorEastAsia"/>
               <w:noProof/>
+              <w:sz w:val="24"/>
+              <w:szCs w:val="24"/>
               <w:lang w:eastAsia="en-AU"/>
             </w:rPr>
           </w:pPr>
-          <w:hyperlink w:anchor="_Toc425663364" w:history="1">
+          <w:hyperlink w:anchor="_Toc514716437" w:history="1">
             <w:r>
               <w:rPr>
                 <w:rStyle w:val="Hyperlink"/>
                 <w:noProof/>
               </w:rPr>
-              <w:t>Results</w:t>
+              <w:t>Data Exploration</w:t>
             </w:r>
             <w:r>
               <w:rPr>
@@ -323,7 +329,7 @@
                 <w:noProof/>
                 <w:webHidden/>
               </w:rPr>
-              <w:instrText xml:space="preserve"> PAGEREF _Toc425663364 \h </w:instrText>
+              <w:instrText xml:space="preserve"> PAGEREF _Toc514716437 \h </w:instrText>
             </w:r>
             <w:r>
               <w:rPr>
@@ -344,6 +350,874 @@
                 <w:webHidden/>
               </w:rPr>
               <w:t>3</w:t>
+            </w:r>
+            <w:r>
+              <w:rPr>
+                <w:noProof/>
+                <w:webHidden/>
+              </w:rPr>
+              <w:fldChar w:fldCharType="end"/>
+            </w:r>
+          </w:hyperlink>
+        </w:p>
+        <w:p>
+          <w:pPr>
+            <w:pStyle w:val="TOC3"/>
+            <w:tabs>
+              <w:tab w:val="right" w:leader="dot" w:pos="9016"/>
+            </w:tabs>
+            <w:rPr>
+              <w:rFonts w:eastAsiaTheme="minorEastAsia"/>
+              <w:noProof/>
+              <w:sz w:val="24"/>
+              <w:szCs w:val="24"/>
+              <w:lang w:eastAsia="en-AU"/>
+            </w:rPr>
+          </w:pPr>
+          <w:hyperlink w:anchor="_Toc514716438" w:history="1">
+            <w:r>
+              <w:rPr>
+                <w:rStyle w:val="Hyperlink"/>
+                <w:noProof/>
+              </w:rPr>
+              <w:t>Feature Visualization – Age</w:t>
+            </w:r>
+            <w:r>
+              <w:rPr>
+                <w:noProof/>
+                <w:webHidden/>
+              </w:rPr>
+              <w:tab/>
+            </w:r>
+            <w:r>
+              <w:rPr>
+                <w:noProof/>
+                <w:webHidden/>
+              </w:rPr>
+              <w:fldChar w:fldCharType="begin"/>
+            </w:r>
+            <w:r>
+              <w:rPr>
+                <w:noProof/>
+                <w:webHidden/>
+              </w:rPr>
+              <w:instrText xml:space="preserve"> PAGEREF _Toc514716438 \h </w:instrText>
+            </w:r>
+            <w:r>
+              <w:rPr>
+                <w:noProof/>
+                <w:webHidden/>
+              </w:rPr>
+            </w:r>
+            <w:r>
+              <w:rPr>
+                <w:noProof/>
+                <w:webHidden/>
+              </w:rPr>
+              <w:fldChar w:fldCharType="separate"/>
+            </w:r>
+            <w:r>
+              <w:rPr>
+                <w:noProof/>
+                <w:webHidden/>
+              </w:rPr>
+              <w:t>3</w:t>
+            </w:r>
+            <w:r>
+              <w:rPr>
+                <w:noProof/>
+                <w:webHidden/>
+              </w:rPr>
+              <w:fldChar w:fldCharType="end"/>
+            </w:r>
+          </w:hyperlink>
+        </w:p>
+        <w:p>
+          <w:pPr>
+            <w:pStyle w:val="TOC3"/>
+            <w:tabs>
+              <w:tab w:val="right" w:leader="dot" w:pos="9016"/>
+            </w:tabs>
+            <w:rPr>
+              <w:rFonts w:eastAsiaTheme="minorEastAsia"/>
+              <w:noProof/>
+              <w:sz w:val="24"/>
+              <w:szCs w:val="24"/>
+              <w:lang w:eastAsia="en-AU"/>
+            </w:rPr>
+          </w:pPr>
+          <w:hyperlink w:anchor="_Toc514716439" w:history="1">
+            <w:r>
+              <w:rPr>
+                <w:rStyle w:val="Hyperlink"/>
+                <w:noProof/>
+              </w:rPr>
+              <w:t>Gender Type</w:t>
+            </w:r>
+            <w:r>
+              <w:rPr>
+                <w:noProof/>
+                <w:webHidden/>
+              </w:rPr>
+              <w:tab/>
+            </w:r>
+            <w:r>
+              <w:rPr>
+                <w:noProof/>
+                <w:webHidden/>
+              </w:rPr>
+              <w:fldChar w:fldCharType="begin"/>
+            </w:r>
+            <w:r>
+              <w:rPr>
+                <w:noProof/>
+                <w:webHidden/>
+              </w:rPr>
+              <w:instrText xml:space="preserve"> PAGEREF _Toc514716439 \h </w:instrText>
+            </w:r>
+            <w:r>
+              <w:rPr>
+                <w:noProof/>
+                <w:webHidden/>
+              </w:rPr>
+            </w:r>
+            <w:r>
+              <w:rPr>
+                <w:noProof/>
+                <w:webHidden/>
+              </w:rPr>
+              <w:fldChar w:fldCharType="separate"/>
+            </w:r>
+            <w:r>
+              <w:rPr>
+                <w:noProof/>
+                <w:webHidden/>
+              </w:rPr>
+              <w:t>3</w:t>
+            </w:r>
+            <w:r>
+              <w:rPr>
+                <w:noProof/>
+                <w:webHidden/>
+              </w:rPr>
+              <w:fldChar w:fldCharType="end"/>
+            </w:r>
+          </w:hyperlink>
+        </w:p>
+        <w:p>
+          <w:pPr>
+            <w:pStyle w:val="TOC3"/>
+            <w:tabs>
+              <w:tab w:val="right" w:leader="dot" w:pos="9016"/>
+            </w:tabs>
+            <w:rPr>
+              <w:rFonts w:eastAsiaTheme="minorEastAsia"/>
+              <w:noProof/>
+              <w:sz w:val="24"/>
+              <w:szCs w:val="24"/>
+              <w:lang w:eastAsia="en-AU"/>
+            </w:rPr>
+          </w:pPr>
+          <w:hyperlink w:anchor="_Toc514716440" w:history="1">
+            <w:r>
+              <w:rPr>
+                <w:rStyle w:val="Hyperlink"/>
+                <w:noProof/>
+              </w:rPr>
+              <w:t>Chest Pain Type</w:t>
+            </w:r>
+            <w:r>
+              <w:rPr>
+                <w:noProof/>
+                <w:webHidden/>
+              </w:rPr>
+              <w:tab/>
+            </w:r>
+            <w:r>
+              <w:rPr>
+                <w:noProof/>
+                <w:webHidden/>
+              </w:rPr>
+              <w:fldChar w:fldCharType="begin"/>
+            </w:r>
+            <w:r>
+              <w:rPr>
+                <w:noProof/>
+                <w:webHidden/>
+              </w:rPr>
+              <w:instrText xml:space="preserve"> PAGEREF _Toc514716440 \h </w:instrText>
+            </w:r>
+            <w:r>
+              <w:rPr>
+                <w:noProof/>
+                <w:webHidden/>
+              </w:rPr>
+            </w:r>
+            <w:r>
+              <w:rPr>
+                <w:noProof/>
+                <w:webHidden/>
+              </w:rPr>
+              <w:fldChar w:fldCharType="separate"/>
+            </w:r>
+            <w:r>
+              <w:rPr>
+                <w:noProof/>
+                <w:webHidden/>
+              </w:rPr>
+              <w:t>4</w:t>
+            </w:r>
+            <w:r>
+              <w:rPr>
+                <w:noProof/>
+                <w:webHidden/>
+              </w:rPr>
+              <w:fldChar w:fldCharType="end"/>
+            </w:r>
+          </w:hyperlink>
+        </w:p>
+        <w:p>
+          <w:pPr>
+            <w:pStyle w:val="TOC3"/>
+            <w:tabs>
+              <w:tab w:val="right" w:leader="dot" w:pos="9016"/>
+            </w:tabs>
+            <w:rPr>
+              <w:rFonts w:eastAsiaTheme="minorEastAsia"/>
+              <w:noProof/>
+              <w:sz w:val="24"/>
+              <w:szCs w:val="24"/>
+              <w:lang w:eastAsia="en-AU"/>
+            </w:rPr>
+          </w:pPr>
+          <w:hyperlink w:anchor="_Toc514716441" w:history="1">
+            <w:r>
+              <w:rPr>
+                <w:rStyle w:val="Hyperlink"/>
+                <w:noProof/>
+              </w:rPr>
+              <w:t>Resting Blood Pressure</w:t>
+            </w:r>
+            <w:r>
+              <w:rPr>
+                <w:noProof/>
+                <w:webHidden/>
+              </w:rPr>
+              <w:tab/>
+            </w:r>
+            <w:r>
+              <w:rPr>
+                <w:noProof/>
+                <w:webHidden/>
+              </w:rPr>
+              <w:fldChar w:fldCharType="begin"/>
+            </w:r>
+            <w:r>
+              <w:rPr>
+                <w:noProof/>
+                <w:webHidden/>
+              </w:rPr>
+              <w:instrText xml:space="preserve"> PAGEREF _Toc514716441 \h </w:instrText>
+            </w:r>
+            <w:r>
+              <w:rPr>
+                <w:noProof/>
+                <w:webHidden/>
+              </w:rPr>
+            </w:r>
+            <w:r>
+              <w:rPr>
+                <w:noProof/>
+                <w:webHidden/>
+              </w:rPr>
+              <w:fldChar w:fldCharType="separate"/>
+            </w:r>
+            <w:r>
+              <w:rPr>
+                <w:noProof/>
+                <w:webHidden/>
+              </w:rPr>
+              <w:t>5</w:t>
+            </w:r>
+            <w:r>
+              <w:rPr>
+                <w:noProof/>
+                <w:webHidden/>
+              </w:rPr>
+              <w:fldChar w:fldCharType="end"/>
+            </w:r>
+          </w:hyperlink>
+        </w:p>
+        <w:p>
+          <w:pPr>
+            <w:pStyle w:val="TOC3"/>
+            <w:tabs>
+              <w:tab w:val="right" w:leader="dot" w:pos="9016"/>
+            </w:tabs>
+            <w:rPr>
+              <w:rFonts w:eastAsiaTheme="minorEastAsia"/>
+              <w:noProof/>
+              <w:sz w:val="24"/>
+              <w:szCs w:val="24"/>
+              <w:lang w:eastAsia="en-AU"/>
+            </w:rPr>
+          </w:pPr>
+          <w:hyperlink w:anchor="_Toc514716442" w:history="1">
+            <w:r>
+              <w:rPr>
+                <w:rStyle w:val="Hyperlink"/>
+                <w:noProof/>
+              </w:rPr>
+              <w:t>Serum cholesterol</w:t>
+            </w:r>
+            <w:r>
+              <w:rPr>
+                <w:noProof/>
+                <w:webHidden/>
+              </w:rPr>
+              <w:tab/>
+            </w:r>
+            <w:r>
+              <w:rPr>
+                <w:noProof/>
+                <w:webHidden/>
+              </w:rPr>
+              <w:fldChar w:fldCharType="begin"/>
+            </w:r>
+            <w:r>
+              <w:rPr>
+                <w:noProof/>
+                <w:webHidden/>
+              </w:rPr>
+              <w:instrText xml:space="preserve"> PAGEREF _Toc514716442 \h </w:instrText>
+            </w:r>
+            <w:r>
+              <w:rPr>
+                <w:noProof/>
+                <w:webHidden/>
+              </w:rPr>
+            </w:r>
+            <w:r>
+              <w:rPr>
+                <w:noProof/>
+                <w:webHidden/>
+              </w:rPr>
+              <w:fldChar w:fldCharType="separate"/>
+            </w:r>
+            <w:r>
+              <w:rPr>
+                <w:noProof/>
+                <w:webHidden/>
+              </w:rPr>
+              <w:t>6</w:t>
+            </w:r>
+            <w:r>
+              <w:rPr>
+                <w:noProof/>
+                <w:webHidden/>
+              </w:rPr>
+              <w:fldChar w:fldCharType="end"/>
+            </w:r>
+          </w:hyperlink>
+        </w:p>
+        <w:p>
+          <w:pPr>
+            <w:pStyle w:val="TOC3"/>
+            <w:tabs>
+              <w:tab w:val="right" w:leader="dot" w:pos="9016"/>
+            </w:tabs>
+            <w:rPr>
+              <w:rFonts w:eastAsiaTheme="minorEastAsia"/>
+              <w:noProof/>
+              <w:sz w:val="24"/>
+              <w:szCs w:val="24"/>
+              <w:lang w:eastAsia="en-AU"/>
+            </w:rPr>
+          </w:pPr>
+          <w:hyperlink w:anchor="_Toc514716443" w:history="1">
+            <w:r>
+              <w:rPr>
+                <w:rStyle w:val="Hyperlink"/>
+                <w:noProof/>
+              </w:rPr>
+              <w:t>Fasting Blood Sugar</w:t>
+            </w:r>
+            <w:r>
+              <w:rPr>
+                <w:noProof/>
+                <w:webHidden/>
+              </w:rPr>
+              <w:tab/>
+            </w:r>
+            <w:r>
+              <w:rPr>
+                <w:noProof/>
+                <w:webHidden/>
+              </w:rPr>
+              <w:fldChar w:fldCharType="begin"/>
+            </w:r>
+            <w:r>
+              <w:rPr>
+                <w:noProof/>
+                <w:webHidden/>
+              </w:rPr>
+              <w:instrText xml:space="preserve"> PAGEREF _Toc514716443 \h </w:instrText>
+            </w:r>
+            <w:r>
+              <w:rPr>
+                <w:noProof/>
+                <w:webHidden/>
+              </w:rPr>
+            </w:r>
+            <w:r>
+              <w:rPr>
+                <w:noProof/>
+                <w:webHidden/>
+              </w:rPr>
+              <w:fldChar w:fldCharType="separate"/>
+            </w:r>
+            <w:r>
+              <w:rPr>
+                <w:noProof/>
+                <w:webHidden/>
+              </w:rPr>
+              <w:t>7</w:t>
+            </w:r>
+            <w:r>
+              <w:rPr>
+                <w:noProof/>
+                <w:webHidden/>
+              </w:rPr>
+              <w:fldChar w:fldCharType="end"/>
+            </w:r>
+          </w:hyperlink>
+        </w:p>
+        <w:p>
+          <w:pPr>
+            <w:pStyle w:val="TOC3"/>
+            <w:tabs>
+              <w:tab w:val="right" w:leader="dot" w:pos="9016"/>
+            </w:tabs>
+            <w:rPr>
+              <w:rFonts w:eastAsiaTheme="minorEastAsia"/>
+              <w:noProof/>
+              <w:sz w:val="24"/>
+              <w:szCs w:val="24"/>
+              <w:lang w:eastAsia="en-AU"/>
+            </w:rPr>
+          </w:pPr>
+          <w:hyperlink w:anchor="_Toc514716444" w:history="1">
+            <w:r>
+              <w:rPr>
+                <w:rStyle w:val="Hyperlink"/>
+                <w:noProof/>
+              </w:rPr>
+              <w:t>Electrocardiograph</w:t>
+            </w:r>
+            <w:r>
+              <w:rPr>
+                <w:noProof/>
+                <w:webHidden/>
+              </w:rPr>
+              <w:tab/>
+            </w:r>
+            <w:r>
+              <w:rPr>
+                <w:noProof/>
+                <w:webHidden/>
+              </w:rPr>
+              <w:fldChar w:fldCharType="begin"/>
+            </w:r>
+            <w:r>
+              <w:rPr>
+                <w:noProof/>
+                <w:webHidden/>
+              </w:rPr>
+              <w:instrText xml:space="preserve"> PAGEREF _Toc514716444 \h </w:instrText>
+            </w:r>
+            <w:r>
+              <w:rPr>
+                <w:noProof/>
+                <w:webHidden/>
+              </w:rPr>
+            </w:r>
+            <w:r>
+              <w:rPr>
+                <w:noProof/>
+                <w:webHidden/>
+              </w:rPr>
+              <w:fldChar w:fldCharType="separate"/>
+            </w:r>
+            <w:r>
+              <w:rPr>
+                <w:noProof/>
+                <w:webHidden/>
+              </w:rPr>
+              <w:t>7</w:t>
+            </w:r>
+            <w:r>
+              <w:rPr>
+                <w:noProof/>
+                <w:webHidden/>
+              </w:rPr>
+              <w:fldChar w:fldCharType="end"/>
+            </w:r>
+          </w:hyperlink>
+        </w:p>
+        <w:p>
+          <w:pPr>
+            <w:pStyle w:val="TOC3"/>
+            <w:tabs>
+              <w:tab w:val="right" w:leader="dot" w:pos="9016"/>
+            </w:tabs>
+            <w:rPr>
+              <w:rFonts w:eastAsiaTheme="minorEastAsia"/>
+              <w:noProof/>
+              <w:sz w:val="24"/>
+              <w:szCs w:val="24"/>
+              <w:lang w:eastAsia="en-AU"/>
+            </w:rPr>
+          </w:pPr>
+          <w:hyperlink w:anchor="_Toc514716445" w:history="1">
+            <w:r>
+              <w:rPr>
+                <w:rStyle w:val="Hyperlink"/>
+                <w:rFonts w:eastAsia="Times New Roman"/>
+                <w:noProof/>
+                <w:lang w:eastAsia="en-AU"/>
+              </w:rPr>
+              <w:t>Maximum Heart-Rate Achieved</w:t>
+            </w:r>
+            <w:r>
+              <w:rPr>
+                <w:noProof/>
+                <w:webHidden/>
+              </w:rPr>
+              <w:tab/>
+            </w:r>
+            <w:r>
+              <w:rPr>
+                <w:noProof/>
+                <w:webHidden/>
+              </w:rPr>
+              <w:fldChar w:fldCharType="begin"/>
+            </w:r>
+            <w:r>
+              <w:rPr>
+                <w:noProof/>
+                <w:webHidden/>
+              </w:rPr>
+              <w:instrText xml:space="preserve"> PAGEREF _Toc514716445 \h </w:instrText>
+            </w:r>
+            <w:r>
+              <w:rPr>
+                <w:noProof/>
+                <w:webHidden/>
+              </w:rPr>
+            </w:r>
+            <w:r>
+              <w:rPr>
+                <w:noProof/>
+                <w:webHidden/>
+              </w:rPr>
+              <w:fldChar w:fldCharType="separate"/>
+            </w:r>
+            <w:r>
+              <w:rPr>
+                <w:noProof/>
+                <w:webHidden/>
+              </w:rPr>
+              <w:t>8</w:t>
+            </w:r>
+            <w:r>
+              <w:rPr>
+                <w:noProof/>
+                <w:webHidden/>
+              </w:rPr>
+              <w:fldChar w:fldCharType="end"/>
+            </w:r>
+          </w:hyperlink>
+        </w:p>
+        <w:p>
+          <w:pPr>
+            <w:pStyle w:val="TOC3"/>
+            <w:tabs>
+              <w:tab w:val="right" w:leader="dot" w:pos="9016"/>
+            </w:tabs>
+            <w:rPr>
+              <w:rFonts w:eastAsiaTheme="minorEastAsia"/>
+              <w:noProof/>
+              <w:sz w:val="24"/>
+              <w:szCs w:val="24"/>
+              <w:lang w:eastAsia="en-AU"/>
+            </w:rPr>
+          </w:pPr>
+          <w:hyperlink w:anchor="_Toc514716446" w:history="1">
+            <w:r>
+              <w:rPr>
+                <w:rStyle w:val="Hyperlink"/>
+                <w:noProof/>
+              </w:rPr>
+              <w:t>Exercise Induced Angina</w:t>
+            </w:r>
+            <w:r>
+              <w:rPr>
+                <w:noProof/>
+                <w:webHidden/>
+              </w:rPr>
+              <w:tab/>
+            </w:r>
+            <w:r>
+              <w:rPr>
+                <w:noProof/>
+                <w:webHidden/>
+              </w:rPr>
+              <w:fldChar w:fldCharType="begin"/>
+            </w:r>
+            <w:r>
+              <w:rPr>
+                <w:noProof/>
+                <w:webHidden/>
+              </w:rPr>
+              <w:instrText xml:space="preserve"> PAGEREF _Toc514716446 \h </w:instrText>
+            </w:r>
+            <w:r>
+              <w:rPr>
+                <w:noProof/>
+                <w:webHidden/>
+              </w:rPr>
+            </w:r>
+            <w:r>
+              <w:rPr>
+                <w:noProof/>
+                <w:webHidden/>
+              </w:rPr>
+              <w:fldChar w:fldCharType="separate"/>
+            </w:r>
+            <w:r>
+              <w:rPr>
+                <w:noProof/>
+                <w:webHidden/>
+              </w:rPr>
+              <w:t>9</w:t>
+            </w:r>
+            <w:r>
+              <w:rPr>
+                <w:noProof/>
+                <w:webHidden/>
+              </w:rPr>
+              <w:fldChar w:fldCharType="end"/>
+            </w:r>
+          </w:hyperlink>
+        </w:p>
+        <w:p>
+          <w:pPr>
+            <w:pStyle w:val="TOC3"/>
+            <w:tabs>
+              <w:tab w:val="right" w:leader="dot" w:pos="9016"/>
+            </w:tabs>
+            <w:rPr>
+              <w:rFonts w:eastAsiaTheme="minorEastAsia"/>
+              <w:noProof/>
+              <w:sz w:val="24"/>
+              <w:szCs w:val="24"/>
+              <w:lang w:eastAsia="en-AU"/>
+            </w:rPr>
+          </w:pPr>
+          <w:hyperlink w:anchor="_Toc514716447" w:history="1">
+            <w:r>
+              <w:rPr>
+                <w:rStyle w:val="Hyperlink"/>
+                <w:noProof/>
+              </w:rPr>
+              <w:t>Old Peak</w:t>
+            </w:r>
+            <w:r>
+              <w:rPr>
+                <w:noProof/>
+                <w:webHidden/>
+              </w:rPr>
+              <w:tab/>
+            </w:r>
+            <w:r>
+              <w:rPr>
+                <w:noProof/>
+                <w:webHidden/>
+              </w:rPr>
+              <w:fldChar w:fldCharType="begin"/>
+            </w:r>
+            <w:r>
+              <w:rPr>
+                <w:noProof/>
+                <w:webHidden/>
+              </w:rPr>
+              <w:instrText xml:space="preserve"> PAGEREF _Toc514716447 \h </w:instrText>
+            </w:r>
+            <w:r>
+              <w:rPr>
+                <w:noProof/>
+                <w:webHidden/>
+              </w:rPr>
+            </w:r>
+            <w:r>
+              <w:rPr>
+                <w:noProof/>
+                <w:webHidden/>
+              </w:rPr>
+              <w:fldChar w:fldCharType="separate"/>
+            </w:r>
+            <w:r>
+              <w:rPr>
+                <w:noProof/>
+                <w:webHidden/>
+              </w:rPr>
+              <w:t>10</w:t>
+            </w:r>
+            <w:r>
+              <w:rPr>
+                <w:noProof/>
+                <w:webHidden/>
+              </w:rPr>
+              <w:fldChar w:fldCharType="end"/>
+            </w:r>
+          </w:hyperlink>
+        </w:p>
+        <w:p>
+          <w:pPr>
+            <w:pStyle w:val="TOC3"/>
+            <w:tabs>
+              <w:tab w:val="right" w:leader="dot" w:pos="9016"/>
+            </w:tabs>
+            <w:rPr>
+              <w:rFonts w:eastAsiaTheme="minorEastAsia"/>
+              <w:noProof/>
+              <w:sz w:val="24"/>
+              <w:szCs w:val="24"/>
+              <w:lang w:eastAsia="en-AU"/>
+            </w:rPr>
+          </w:pPr>
+          <w:hyperlink w:anchor="_Toc514716448" w:history="1">
+            <w:r>
+              <w:rPr>
+                <w:rStyle w:val="Hyperlink"/>
+                <w:noProof/>
+              </w:rPr>
+              <w:t>Slope (ST Elevation)</w:t>
+            </w:r>
+            <w:r>
+              <w:rPr>
+                <w:noProof/>
+                <w:webHidden/>
+              </w:rPr>
+              <w:tab/>
+            </w:r>
+            <w:r>
+              <w:rPr>
+                <w:noProof/>
+                <w:webHidden/>
+              </w:rPr>
+              <w:fldChar w:fldCharType="begin"/>
+            </w:r>
+            <w:r>
+              <w:rPr>
+                <w:noProof/>
+                <w:webHidden/>
+              </w:rPr>
+              <w:instrText xml:space="preserve"> PAGEREF _Toc514716448 \h </w:instrText>
+            </w:r>
+            <w:r>
+              <w:rPr>
+                <w:noProof/>
+                <w:webHidden/>
+              </w:rPr>
+            </w:r>
+            <w:r>
+              <w:rPr>
+                <w:noProof/>
+                <w:webHidden/>
+              </w:rPr>
+              <w:fldChar w:fldCharType="separate"/>
+            </w:r>
+            <w:r>
+              <w:rPr>
+                <w:noProof/>
+                <w:webHidden/>
+              </w:rPr>
+              <w:t>10</w:t>
+            </w:r>
+            <w:r>
+              <w:rPr>
+                <w:noProof/>
+                <w:webHidden/>
+              </w:rPr>
+              <w:fldChar w:fldCharType="end"/>
+            </w:r>
+          </w:hyperlink>
+        </w:p>
+        <w:p>
+          <w:pPr>
+            <w:pStyle w:val="TOC3"/>
+            <w:tabs>
+              <w:tab w:val="right" w:leader="dot" w:pos="9016"/>
+            </w:tabs>
+            <w:rPr>
+              <w:rFonts w:eastAsiaTheme="minorEastAsia"/>
+              <w:noProof/>
+              <w:sz w:val="24"/>
+              <w:szCs w:val="24"/>
+              <w:lang w:eastAsia="en-AU"/>
+            </w:rPr>
+          </w:pPr>
+          <w:hyperlink w:anchor="_Toc514716449" w:history="1">
+            <w:r>
+              <w:rPr>
+                <w:rStyle w:val="Hyperlink"/>
+                <w:rFonts w:eastAsia="Times New Roman"/>
+                <w:noProof/>
+                <w:lang w:eastAsia="en-AU"/>
+              </w:rPr>
+              <w:t>Major vessels</w:t>
+            </w:r>
+            <w:r>
+              <w:rPr>
+                <w:noProof/>
+                <w:webHidden/>
+              </w:rPr>
+              <w:tab/>
+            </w:r>
+            <w:r>
+              <w:rPr>
+                <w:noProof/>
+                <w:webHidden/>
+              </w:rPr>
+              <w:fldChar w:fldCharType="begin"/>
+            </w:r>
+            <w:r>
+              <w:rPr>
+                <w:noProof/>
+                <w:webHidden/>
+              </w:rPr>
+              <w:instrText xml:space="preserve"> PAGEREF _Toc514716449 \h </w:instrText>
+            </w:r>
+            <w:r>
+              <w:rPr>
+                <w:noProof/>
+                <w:webHidden/>
+              </w:rPr>
+            </w:r>
+            <w:r>
+              <w:rPr>
+                <w:noProof/>
+                <w:webHidden/>
+              </w:rPr>
+              <w:fldChar w:fldCharType="separate"/>
+            </w:r>
+            <w:r>
+              <w:rPr>
+                <w:noProof/>
+                <w:webHidden/>
+              </w:rPr>
+              <w:t>11</w:t>
             </w:r>
             <w:r>
               <w:rPr>
@@ -363,10 +1237,12 @@
             <w:rPr>
               <w:rFonts w:eastAsiaTheme="minorEastAsia"/>
               <w:noProof/>
+              <w:sz w:val="24"/>
+              <w:szCs w:val="24"/>
               <w:lang w:eastAsia="en-AU"/>
             </w:rPr>
           </w:pPr>
-          <w:hyperlink w:anchor="_Toc425663365" w:history="1">
+          <w:hyperlink w:anchor="_Toc514716450" w:history="1">
             <w:r>
               <w:rPr>
                 <w:rStyle w:val="Hyperlink"/>
@@ -393,7 +1269,7 @@
                 <w:noProof/>
                 <w:webHidden/>
               </w:rPr>
-              <w:instrText xml:space="preserve"> PAGEREF _Toc425663365 \h </w:instrText>
+              <w:instrText xml:space="preserve"> PAGEREF _Toc514716450 \h </w:instrText>
             </w:r>
             <w:r>
               <w:rPr>
@@ -413,7 +1289,7 @@
                 <w:noProof/>
                 <w:webHidden/>
               </w:rPr>
-              <w:t>4</w:t>
+              <w:t>11</w:t>
             </w:r>
             <w:r>
               <w:rPr>
@@ -433,10 +1309,12 @@
             <w:rPr>
               <w:rFonts w:eastAsiaTheme="minorEastAsia"/>
               <w:noProof/>
+              <w:sz w:val="24"/>
+              <w:szCs w:val="24"/>
               <w:lang w:eastAsia="en-AU"/>
             </w:rPr>
           </w:pPr>
-          <w:hyperlink w:anchor="_Toc425663366" w:history="1">
+          <w:hyperlink w:anchor="_Toc514716451" w:history="1">
             <w:r>
               <w:rPr>
                 <w:rStyle w:val="Hyperlink"/>
@@ -463,7 +1341,7 @@
                 <w:noProof/>
                 <w:webHidden/>
               </w:rPr>
-              <w:instrText xml:space="preserve"> PAGEREF _Toc425663366 \h </w:instrText>
+              <w:instrText xml:space="preserve"> PAGEREF _Toc514716451 \h </w:instrText>
             </w:r>
             <w:r>
               <w:rPr>
@@ -483,7 +1361,7 @@
                 <w:noProof/>
                 <w:webHidden/>
               </w:rPr>
-              <w:t>4</w:t>
+              <w:t>11</w:t>
             </w:r>
             <w:r>
               <w:rPr>
@@ -503,10 +1381,12 @@
             <w:rPr>
               <w:rFonts w:eastAsiaTheme="minorEastAsia"/>
               <w:noProof/>
+              <w:sz w:val="24"/>
+              <w:szCs w:val="24"/>
               <w:lang w:eastAsia="en-AU"/>
             </w:rPr>
           </w:pPr>
-          <w:hyperlink w:anchor="_Toc425663367" w:history="1">
+          <w:hyperlink w:anchor="_Toc514716452" w:history="1">
             <w:r>
               <w:rPr>
                 <w:rStyle w:val="Hyperlink"/>
@@ -533,7 +1413,7 @@
                 <w:noProof/>
                 <w:webHidden/>
               </w:rPr>
-              <w:instrText xml:space="preserve"> PAGEREF _Toc425663367 \h </w:instrText>
+              <w:instrText xml:space="preserve"> PAGEREF _Toc514716452 \h </w:instrText>
             </w:r>
             <w:r>
               <w:rPr>
@@ -553,7 +1433,7 @@
                 <w:noProof/>
                 <w:webHidden/>
               </w:rPr>
-              <w:t>5</w:t>
+              <w:t>11</w:t>
             </w:r>
             <w:r>
               <w:rPr>
@@ -593,10 +1473,12 @@
       <w:pPr>
         <w:pStyle w:val="Heading1"/>
       </w:pPr>
+      <w:bookmarkStart w:id="0" w:name="_Toc514716435"/>
       <w:r>
         <w:lastRenderedPageBreak/>
         <w:t>Executive Summary</w:t>
       </w:r>
+      <w:bookmarkEnd w:id="0"/>
     </w:p>
     <w:p>
       <w:r>
@@ -627,9 +1509,11 @@
       <w:pPr>
         <w:pStyle w:val="Heading1"/>
       </w:pPr>
+      <w:bookmarkStart w:id="1" w:name="_Toc514716436"/>
       <w:r>
         <w:t>Introduction</w:t>
       </w:r>
+      <w:bookmarkEnd w:id="1"/>
     </w:p>
     <w:p>
       <w:r>
@@ -668,7 +1552,7 @@
               <w:noProof/>
               <w:lang w:val="en-US"/>
             </w:rPr>
-            <w:t>(Statlog (Heart) Data Set, 2004)</w:t>
+            <w:t>(Statlog (Heart) Data Set 2004)</w:t>
           </w:r>
           <w:r>
             <w:fldChar w:fldCharType="end"/>
@@ -687,9 +1571,11 @@
       <w:pPr>
         <w:pStyle w:val="Heading1"/>
       </w:pPr>
+      <w:bookmarkStart w:id="2" w:name="_Toc514716437"/>
       <w:r>
         <w:t>Data Exploration</w:t>
       </w:r>
+      <w:bookmarkEnd w:id="2"/>
     </w:p>
     <w:p>
       <w:r>
@@ -714,9 +1600,11 @@
       <w:pPr>
         <w:pStyle w:val="Heading3"/>
       </w:pPr>
+      <w:bookmarkStart w:id="3" w:name="_Toc514716438"/>
       <w:r>
         <w:t>Feature Visualization – Age</w:t>
       </w:r>
+      <w:bookmarkEnd w:id="3"/>
     </w:p>
     <w:p>
       <w:r>
@@ -778,8 +1666,13 @@
       <w:pPr>
         <w:pStyle w:val="Heading3"/>
       </w:pPr>
-      <w:r>
-        <w:t xml:space="preserve">Gender Type </w:t>
+      <w:bookmarkStart w:id="4" w:name="_Toc514716439"/>
+      <w:r>
+        <w:t>Gender Type</w:t>
+      </w:r>
+      <w:bookmarkEnd w:id="4"/>
+      <w:r>
+        <w:t xml:space="preserve"> </w:t>
       </w:r>
     </w:p>
     <w:p>
@@ -843,9 +1736,11 @@
       <w:pPr>
         <w:pStyle w:val="Heading3"/>
       </w:pPr>
+      <w:bookmarkStart w:id="5" w:name="_Toc514716440"/>
       <w:r>
         <w:t>Chest Pain Type</w:t>
       </w:r>
+      <w:bookmarkEnd w:id="5"/>
     </w:p>
     <w:p>
       <w:r>
@@ -1182,7 +2077,7 @@
               <w:noProof/>
               <w:lang w:val="en-US"/>
             </w:rPr>
-            <w:t>(Gore, 2010)</w:t>
+            <w:t>(Gore 2010)</w:t>
           </w:r>
           <w:r>
             <w:fldChar w:fldCharType="end"/>
@@ -1254,9 +2149,11 @@
       <w:pPr>
         <w:pStyle w:val="Heading3"/>
       </w:pPr>
+      <w:bookmarkStart w:id="6" w:name="_Toc514716441"/>
       <w:r>
         <w:t>Resting Blood Pressure</w:t>
       </w:r>
+      <w:bookmarkEnd w:id="6"/>
     </w:p>
     <w:p>
       <w:r>
@@ -1366,12 +2263,14 @@
       <w:pPr>
         <w:pStyle w:val="Heading3"/>
       </w:pPr>
+      <w:bookmarkStart w:id="7" w:name="_Toc514716442"/>
       <w:r>
         <w:t xml:space="preserve">Serum </w:t>
       </w:r>
       <w:r>
         <w:t>cholesterol</w:t>
       </w:r>
+      <w:bookmarkEnd w:id="7"/>
     </w:p>
     <w:p>
       <w:r>
@@ -1478,13 +2377,12 @@
       <w:pPr>
         <w:pStyle w:val="Heading3"/>
       </w:pPr>
-      <w:bookmarkStart w:id="0" w:name="_Toc425663365"/>
+      <w:bookmarkStart w:id="8" w:name="_Toc514716443"/>
       <w:r>
         <w:lastRenderedPageBreak/>
         <w:t>Fasting Blood Sugar</w:t>
       </w:r>
-      <w:bookmarkStart w:id="1" w:name="_GoBack"/>
-      <w:bookmarkEnd w:id="1"/>
+      <w:bookmarkEnd w:id="8"/>
     </w:p>
     <w:p>
       <w:r>
@@ -1578,7 +2476,1482 @@
       <w:pPr>
         <w:pStyle w:val="Heading3"/>
       </w:pPr>
-    </w:p>
+      <w:bookmarkStart w:id="9" w:name="_Toc514716444"/>
+      <w:r>
+        <w:t>Electrocardiograph</w:t>
+      </w:r>
+      <w:bookmarkEnd w:id="9"/>
+      <w:r>
+        <w:t xml:space="preserve"> </w:t>
+      </w:r>
+    </w:p>
+    <w:p>
+      <w:r>
+        <w:t xml:space="preserve">Electrocardiograph is </w:t>
+      </w:r>
+      <w:r>
+        <w:t xml:space="preserve">recording </w:t>
+      </w:r>
+      <w:r>
+        <w:t>of</w:t>
+      </w:r>
+      <w:r>
+        <w:t xml:space="preserve"> electrical activity of the heart over a period of time</w:t>
+      </w:r>
+      <w:r>
+        <w:t xml:space="preserve">. It records </w:t>
+      </w:r>
+      <w:r>
+        <w:t>tiny electrical changes on the skin that arise from the heart muscle's during each heartbeat</w:t>
+      </w:r>
+      <w:r>
+        <w:t xml:space="preserve">. </w:t>
+      </w:r>
+    </w:p>
+    <w:p>
+      <w:pPr>
+        <w:spacing w:after="0" w:line="240" w:lineRule="auto"/>
+        <w:rPr>
+          <w:rFonts w:ascii="Times New Roman" w:eastAsia="Times New Roman" w:hAnsi="Times New Roman" w:cs="Times New Roman"/>
+          <w:sz w:val="24"/>
+          <w:szCs w:val="24"/>
+          <w:lang w:eastAsia="en-AU"/>
+        </w:rPr>
+      </w:pPr>
+      <w:r>
+        <w:rPr>
+          <w:rFonts w:ascii="Times New Roman" w:eastAsia="Times New Roman" w:hAnsi="Times New Roman" w:cs="Times New Roman"/>
+          <w:sz w:val="24"/>
+          <w:szCs w:val="24"/>
+          <w:lang w:eastAsia="en-AU"/>
+        </w:rPr>
+        <w:fldChar w:fldCharType="begin"/>
+      </w:r>
+      <w:r>
+        <w:rPr>
+          <w:rFonts w:ascii="Times New Roman" w:eastAsia="Times New Roman" w:hAnsi="Times New Roman" w:cs="Times New Roman"/>
+          <w:sz w:val="24"/>
+          <w:szCs w:val="24"/>
+          <w:lang w:eastAsia="en-AU"/>
+        </w:rPr>
+        <w:instrText xml:space="preserve"> INCLUDEPICTURE "https://upload.wikimedia.org/wikipedia/commons/b/bd/12leadECG.jpg" \* MERGEFORMATINET </w:instrText>
+      </w:r>
+      <w:r>
+        <w:rPr>
+          <w:rFonts w:ascii="Times New Roman" w:eastAsia="Times New Roman" w:hAnsi="Times New Roman" w:cs="Times New Roman"/>
+          <w:sz w:val="24"/>
+          <w:szCs w:val="24"/>
+          <w:lang w:eastAsia="en-AU"/>
+        </w:rPr>
+        <w:fldChar w:fldCharType="separate"/>
+      </w:r>
+      <w:r>
+        <w:rPr>
+          <w:rFonts w:ascii="Times New Roman" w:eastAsia="Times New Roman" w:hAnsi="Times New Roman" w:cs="Times New Roman"/>
+          <w:noProof/>
+          <w:sz w:val="24"/>
+          <w:szCs w:val="24"/>
+          <w:lang w:eastAsia="en-AU"/>
+        </w:rPr>
+        <w:drawing>
+          <wp:inline distT="0" distB="0" distL="0" distR="0">
+            <wp:extent cx="4715201" cy="1843649"/>
+            <wp:effectExtent l="0" t="0" r="0" b="0"/>
+            <wp:docPr id="9" name="Picture 9" descr="https://upload.wikimedia.org/wikipedia/commons/b/bd/12leadECG.jpg"/>
+            <wp:cNvGraphicFramePr>
+              <a:graphicFrameLocks xmlns:a="http://schemas.openxmlformats.org/drawingml/2006/main" noChangeAspect="1"/>
+            </wp:cNvGraphicFramePr>
+            <a:graphic xmlns:a="http://schemas.openxmlformats.org/drawingml/2006/main">
+              <a:graphicData uri="http://schemas.openxmlformats.org/drawingml/2006/picture">
+                <pic:pic xmlns:pic="http://schemas.openxmlformats.org/drawingml/2006/picture">
+                  <pic:nvPicPr>
+                    <pic:cNvPr id="0" name="Picture 11" descr="https://upload.wikimedia.org/wikipedia/commons/b/bd/12leadECG.jpg"/>
+                    <pic:cNvPicPr>
+                      <a:picLocks noChangeAspect="1" noChangeArrowheads="1"/>
+                    </pic:cNvPicPr>
+                  </pic:nvPicPr>
+                  <pic:blipFill>
+                    <a:blip r:embed="rId14">
+                      <a:extLst>
+                        <a:ext uri="{28A0092B-C50C-407E-A947-70E740481C1C}">
+                          <a14:useLocalDpi xmlns:a14="http://schemas.microsoft.com/office/drawing/2010/main" val="0"/>
+                        </a:ext>
+                      </a:extLst>
+                    </a:blip>
+                    <a:srcRect/>
+                    <a:stretch>
+                      <a:fillRect/>
+                    </a:stretch>
+                  </pic:blipFill>
+                  <pic:spPr bwMode="auto">
+                    <a:xfrm>
+                      <a:off x="0" y="0"/>
+                      <a:ext cx="4755894" cy="1859560"/>
+                    </a:xfrm>
+                    <a:prstGeom prst="rect">
+                      <a:avLst/>
+                    </a:prstGeom>
+                    <a:noFill/>
+                    <a:ln>
+                      <a:noFill/>
+                    </a:ln>
+                  </pic:spPr>
+                </pic:pic>
+              </a:graphicData>
+            </a:graphic>
+          </wp:inline>
+        </w:drawing>
+      </w:r>
+      <w:r>
+        <w:rPr>
+          <w:rFonts w:ascii="Times New Roman" w:eastAsia="Times New Roman" w:hAnsi="Times New Roman" w:cs="Times New Roman"/>
+          <w:sz w:val="24"/>
+          <w:szCs w:val="24"/>
+          <w:lang w:eastAsia="en-AU"/>
+        </w:rPr>
+        <w:fldChar w:fldCharType="end"/>
+      </w:r>
+    </w:p>
+    <w:p>
+      <w:pPr>
+        <w:pStyle w:val="NoSpacing"/>
+        <w:rPr>
+          <w:i/>
+          <w:sz w:val="16"/>
+          <w:szCs w:val="16"/>
+        </w:rPr>
+      </w:pPr>
+      <w:r>
+        <w:rPr>
+          <w:i/>
+          <w:sz w:val="16"/>
+          <w:szCs w:val="16"/>
+        </w:rPr>
+        <w:t xml:space="preserve">Figure 1 - </w:t>
+      </w:r>
+      <w:r>
+        <w:rPr>
+          <w:i/>
+          <w:sz w:val="16"/>
+          <w:szCs w:val="16"/>
+        </w:rPr>
+        <w:t>Sample of ECG</w:t>
+      </w:r>
+      <w:r>
+        <w:rPr>
+          <w:i/>
+          <w:sz w:val="16"/>
+          <w:szCs w:val="16"/>
+        </w:rPr>
+        <w:t xml:space="preserve">. </w:t>
+      </w:r>
+    </w:p>
+    <w:p>
+      <w:pPr>
+        <w:pStyle w:val="NoSpacing"/>
+        <w:rPr>
+          <w:i/>
+          <w:sz w:val="16"/>
+          <w:szCs w:val="16"/>
+        </w:rPr>
+      </w:pPr>
+      <w:r>
+        <w:rPr>
+          <w:i/>
+          <w:sz w:val="16"/>
+          <w:szCs w:val="16"/>
+        </w:rPr>
+        <w:t xml:space="preserve">Source - </w:t>
+      </w:r>
+      <w:r>
+        <w:rPr>
+          <w:i/>
+          <w:sz w:val="16"/>
+          <w:szCs w:val="16"/>
+        </w:rPr>
+        <w:t>Wikipedia</w:t>
+      </w:r>
+    </w:p>
+    <w:p>
+      <w:r>
+        <w:lastRenderedPageBreak/>
+        <w:t xml:space="preserve">ECG helps to detect heart disease. This can be important factor to identify presence of heart disease. </w:t>
+      </w:r>
+    </w:p>
+    <w:p>
+      <w:r>
+        <w:rPr>
+          <w:noProof/>
+        </w:rPr>
+        <w:drawing>
+          <wp:inline distT="0" distB="0" distL="0" distR="0">
+            <wp:extent cx="4701482" cy="4105072"/>
+            <wp:effectExtent l="0" t="0" r="0" b="0"/>
+            <wp:docPr id="10" name="Picture 10"/>
+            <wp:cNvGraphicFramePr>
+              <a:graphicFrameLocks xmlns:a="http://schemas.openxmlformats.org/drawingml/2006/main" noChangeAspect="1"/>
+            </wp:cNvGraphicFramePr>
+            <a:graphic xmlns:a="http://schemas.openxmlformats.org/drawingml/2006/main">
+              <a:graphicData uri="http://schemas.openxmlformats.org/drawingml/2006/picture">
+                <pic:pic xmlns:pic="http://schemas.openxmlformats.org/drawingml/2006/picture">
+                  <pic:nvPicPr>
+                    <pic:cNvPr id="10" name="ecg.png"/>
+                    <pic:cNvPicPr/>
+                  </pic:nvPicPr>
+                  <pic:blipFill>
+                    <a:blip r:embed="rId15">
+                      <a:extLst>
+                        <a:ext uri="{28A0092B-C50C-407E-A947-70E740481C1C}">
+                          <a14:useLocalDpi xmlns:a14="http://schemas.microsoft.com/office/drawing/2010/main" val="0"/>
+                        </a:ext>
+                      </a:extLst>
+                    </a:blip>
+                    <a:stretch>
+                      <a:fillRect/>
+                    </a:stretch>
+                  </pic:blipFill>
+                  <pic:spPr>
+                    <a:xfrm>
+                      <a:off x="0" y="0"/>
+                      <a:ext cx="4707397" cy="4110236"/>
+                    </a:xfrm>
+                    <a:prstGeom prst="rect">
+                      <a:avLst/>
+                    </a:prstGeom>
+                  </pic:spPr>
+                </pic:pic>
+              </a:graphicData>
+            </a:graphic>
+          </wp:inline>
+        </w:drawing>
+      </w:r>
+    </w:p>
+    <w:p>
+      <w:r>
+        <w:t>Our dataset has 3 types of ECG results</w:t>
+      </w:r>
+    </w:p>
+    <w:p>
+      <w:pPr>
+        <w:pStyle w:val="ListParagraph"/>
+        <w:numPr>
+          <w:ilvl w:val="0"/>
+          <w:numId w:val="3"/>
+        </w:numPr>
+      </w:pPr>
+      <w:r>
+        <w:t>Normal</w:t>
+      </w:r>
+    </w:p>
+    <w:p>
+      <w:pPr>
+        <w:pStyle w:val="ListParagraph"/>
+        <w:numPr>
+          <w:ilvl w:val="0"/>
+          <w:numId w:val="3"/>
+        </w:numPr>
+      </w:pPr>
+      <w:r>
+        <w:t>ST-T wave abnormality</w:t>
+      </w:r>
+      <w:r>
+        <w:t xml:space="preserve"> (Non-specific patterns)</w:t>
+      </w:r>
+    </w:p>
+    <w:p>
+      <w:pPr>
+        <w:pStyle w:val="ListParagraph"/>
+        <w:numPr>
+          <w:ilvl w:val="0"/>
+          <w:numId w:val="3"/>
+        </w:numPr>
+      </w:pPr>
+      <w:r>
+        <w:t xml:space="preserve">Probable left ventricular hypertrophy - it is enlargement and thickening </w:t>
+      </w:r>
+      <w:r>
+        <w:t>of the walls of your heart's main pumping chamber</w:t>
+      </w:r>
+    </w:p>
+    <w:p>
+      <w:pPr>
+        <w:pStyle w:val="ListParagraph"/>
+      </w:pPr>
+    </w:p>
+    <w:p>
+      <w:r>
+        <w:t xml:space="preserve">50% of sample has Probable left ventricular hypertrophy, </w:t>
+      </w:r>
+      <w:r>
+        <w:t xml:space="preserve">49% are normal while 1% have T wave abnormality in electro cardio graph results. </w:t>
+      </w:r>
+    </w:p>
+    <w:p>
+      <w:pPr>
+        <w:pStyle w:val="Heading3"/>
+        <w:rPr>
+          <w:rFonts w:eastAsia="Times New Roman"/>
+          <w:lang w:eastAsia="en-AU"/>
+        </w:rPr>
+      </w:pPr>
+      <w:bookmarkStart w:id="10" w:name="_Toc514716445"/>
+      <w:r>
+        <w:rPr>
+          <w:rFonts w:eastAsia="Times New Roman"/>
+          <w:lang w:eastAsia="en-AU"/>
+        </w:rPr>
+        <w:t>Maximum Heart-Rate Achieved</w:t>
+      </w:r>
+      <w:bookmarkEnd w:id="10"/>
+    </w:p>
+    <w:p>
+      <w:pPr>
+        <w:rPr>
+          <w:lang w:eastAsia="en-AU"/>
+        </w:rPr>
+      </w:pPr>
+      <w:r>
+        <w:rPr>
+          <w:lang w:eastAsia="en-AU"/>
+        </w:rPr>
+        <w:t>H</w:t>
+      </w:r>
+      <w:r>
+        <w:rPr>
+          <w:lang w:eastAsia="en-AU"/>
+        </w:rPr>
+        <w:t xml:space="preserve">eart rate is the number of times the heart beats </w:t>
+      </w:r>
+      <w:r>
+        <w:rPr>
+          <w:lang w:eastAsia="en-AU"/>
+        </w:rPr>
+        <w:t>per minute</w:t>
+      </w:r>
+      <w:r>
+        <w:rPr>
+          <w:lang w:eastAsia="en-AU"/>
+        </w:rPr>
+        <w:t>.</w:t>
+      </w:r>
+      <w:r>
+        <w:rPr>
+          <w:lang w:eastAsia="en-AU"/>
+        </w:rPr>
+        <w:t xml:space="preserve"> Normal heart rate is between 60-100 bpm. H</w:t>
+      </w:r>
+      <w:r>
+        <w:rPr>
+          <w:lang w:eastAsia="en-AU"/>
+        </w:rPr>
+        <w:t>eart rate increases</w:t>
+      </w:r>
+      <w:r>
+        <w:rPr>
+          <w:lang w:eastAsia="en-AU"/>
+        </w:rPr>
+        <w:t xml:space="preserve"> due</w:t>
+      </w:r>
+      <w:r>
+        <w:rPr>
+          <w:lang w:eastAsia="en-AU"/>
+        </w:rPr>
+        <w:t xml:space="preserve"> physical activity</w:t>
+      </w:r>
+      <w:r>
+        <w:rPr>
+          <w:lang w:eastAsia="en-AU"/>
+        </w:rPr>
+        <w:t xml:space="preserve">. It is related to age too. </w:t>
+      </w:r>
+    </w:p>
+    <w:p>
+      <w:pPr>
+        <w:rPr>
+          <w:lang w:eastAsia="en-AU"/>
+        </w:rPr>
+      </w:pPr>
+      <w:r>
+        <w:rPr>
+          <w:lang w:eastAsia="en-AU"/>
+        </w:rPr>
+        <w:t xml:space="preserve">Most of the maximum heart rate in our sample lies between 130 and 170 bpm. There is one outlier with 70 bpm. </w:t>
+      </w:r>
+      <w:r>
+        <w:rPr>
+          <w:lang w:eastAsia="en-AU"/>
+        </w:rPr>
+        <w:t xml:space="preserve">Highly trained athletes </w:t>
+      </w:r>
+      <w:r>
+        <w:rPr>
+          <w:lang w:eastAsia="en-AU"/>
+        </w:rPr>
+        <w:t>can</w:t>
+      </w:r>
+      <w:r>
+        <w:rPr>
+          <w:lang w:eastAsia="en-AU"/>
+        </w:rPr>
+        <w:t xml:space="preserve"> have a resting heart rate below 60 bpm</w:t>
+      </w:r>
+      <w:r>
+        <w:rPr>
+          <w:lang w:eastAsia="en-AU"/>
+        </w:rPr>
+        <w:t>.</w:t>
+      </w:r>
+    </w:p>
+    <w:p>
+      <w:pPr>
+        <w:rPr>
+          <w:lang w:eastAsia="en-AU"/>
+        </w:rPr>
+      </w:pPr>
+      <w:r>
+        <w:rPr>
+          <w:noProof/>
+          <w:lang w:eastAsia="en-AU"/>
+        </w:rPr>
+        <w:lastRenderedPageBreak/>
+        <w:drawing>
+          <wp:inline distT="0" distB="0" distL="0" distR="0">
+            <wp:extent cx="5731510" cy="3359150"/>
+            <wp:effectExtent l="0" t="0" r="0" b="0"/>
+            <wp:docPr id="11" name="Picture 11"/>
+            <wp:cNvGraphicFramePr>
+              <a:graphicFrameLocks xmlns:a="http://schemas.openxmlformats.org/drawingml/2006/main" noChangeAspect="1"/>
+            </wp:cNvGraphicFramePr>
+            <a:graphic xmlns:a="http://schemas.openxmlformats.org/drawingml/2006/main">
+              <a:graphicData uri="http://schemas.openxmlformats.org/drawingml/2006/picture">
+                <pic:pic xmlns:pic="http://schemas.openxmlformats.org/drawingml/2006/picture">
+                  <pic:nvPicPr>
+                    <pic:cNvPr id="11" name="heart_rate.png"/>
+                    <pic:cNvPicPr/>
+                  </pic:nvPicPr>
+                  <pic:blipFill>
+                    <a:blip r:embed="rId16">
+                      <a:extLst>
+                        <a:ext uri="{28A0092B-C50C-407E-A947-70E740481C1C}">
+                          <a14:useLocalDpi xmlns:a14="http://schemas.microsoft.com/office/drawing/2010/main" val="0"/>
+                        </a:ext>
+                      </a:extLst>
+                    </a:blip>
+                    <a:stretch>
+                      <a:fillRect/>
+                    </a:stretch>
+                  </pic:blipFill>
+                  <pic:spPr>
+                    <a:xfrm>
+                      <a:off x="0" y="0"/>
+                      <a:ext cx="5731510" cy="3359150"/>
+                    </a:xfrm>
+                    <a:prstGeom prst="rect">
+                      <a:avLst/>
+                    </a:prstGeom>
+                  </pic:spPr>
+                </pic:pic>
+              </a:graphicData>
+            </a:graphic>
+          </wp:inline>
+        </w:drawing>
+      </w:r>
+    </w:p>
+    <w:p>
+      <w:pPr>
+        <w:pStyle w:val="Heading3"/>
+      </w:pPr>
+      <w:bookmarkStart w:id="11" w:name="_Toc514716446"/>
+      <w:r>
+        <w:t xml:space="preserve">Exercise Induced </w:t>
+      </w:r>
+      <w:r>
+        <w:t>Angina</w:t>
+      </w:r>
+      <w:bookmarkEnd w:id="11"/>
+    </w:p>
+    <w:p>
+      <w:pPr>
+        <w:rPr>
+          <w:lang w:eastAsia="en-AU"/>
+        </w:rPr>
+      </w:pPr>
+      <w:r>
+        <w:rPr>
+          <w:lang w:eastAsia="en-AU"/>
+        </w:rPr>
+        <w:t>Angina is pain/</w:t>
+      </w:r>
+      <w:r>
+        <w:rPr>
+          <w:lang w:eastAsia="en-AU"/>
+        </w:rPr>
+        <w:t>discomfort that happens when your heart can't get enough blood and oxygen</w:t>
+      </w:r>
+      <w:r>
+        <w:rPr>
+          <w:lang w:eastAsia="en-AU"/>
+        </w:rPr>
+        <w:t xml:space="preserve">. </w:t>
+      </w:r>
+      <w:sdt>
+        <w:sdtPr>
+          <w:rPr>
+            <w:lang w:eastAsia="en-AU"/>
+          </w:rPr>
+          <w:id w:val="-1931041834"/>
+          <w:citation/>
+        </w:sdtPr>
+        <w:sdtEndPr/>
+        <w:sdtContent>
+          <w:r>
+            <w:rPr>
+              <w:lang w:eastAsia="en-AU"/>
+            </w:rPr>
+            <w:fldChar w:fldCharType="begin"/>
+          </w:r>
+          <w:r>
+            <w:rPr>
+              <w:lang w:val="en-US" w:eastAsia="en-AU"/>
+            </w:rPr>
+            <w:instrText xml:space="preserve"> CITATION Hea18 \l 1033 </w:instrText>
+          </w:r>
+          <w:r>
+            <w:rPr>
+              <w:lang w:eastAsia="en-AU"/>
+            </w:rPr>
+            <w:fldChar w:fldCharType="separate"/>
+          </w:r>
+          <w:r>
+            <w:rPr>
+              <w:noProof/>
+              <w:lang w:val="en-US" w:eastAsia="en-AU"/>
+            </w:rPr>
+            <w:t>(Heart Foundation 2018)</w:t>
+          </w:r>
+          <w:r>
+            <w:rPr>
+              <w:lang w:eastAsia="en-AU"/>
+            </w:rPr>
+            <w:fldChar w:fldCharType="end"/>
+          </w:r>
+        </w:sdtContent>
+      </w:sdt>
+      <w:r>
+        <w:rPr>
+          <w:lang w:eastAsia="en-AU"/>
+        </w:rPr>
+        <w:t xml:space="preserve">. Here 1/3 of patients has angina while 2/3 has not. </w:t>
+      </w:r>
+    </w:p>
+    <w:p>
+      <w:pPr>
+        <w:rPr>
+          <w:lang w:eastAsia="en-AU"/>
+        </w:rPr>
+      </w:pPr>
+    </w:p>
+    <w:p>
+      <w:pPr>
+        <w:rPr>
+          <w:lang w:eastAsia="en-AU"/>
+        </w:rPr>
+      </w:pPr>
+      <w:r>
+        <w:rPr>
+          <w:noProof/>
+          <w:lang w:eastAsia="en-AU"/>
+        </w:rPr>
+        <w:drawing>
+          <wp:inline distT="0" distB="0" distL="0" distR="0">
+            <wp:extent cx="3891468" cy="3959157"/>
+            <wp:effectExtent l="0" t="0" r="0" b="0"/>
+            <wp:docPr id="12" name="Picture 12"/>
+            <wp:cNvGraphicFramePr>
+              <a:graphicFrameLocks xmlns:a="http://schemas.openxmlformats.org/drawingml/2006/main" noChangeAspect="1"/>
+            </wp:cNvGraphicFramePr>
+            <a:graphic xmlns:a="http://schemas.openxmlformats.org/drawingml/2006/main">
+              <a:graphicData uri="http://schemas.openxmlformats.org/drawingml/2006/picture">
+                <pic:pic xmlns:pic="http://schemas.openxmlformats.org/drawingml/2006/picture">
+                  <pic:nvPicPr>
+                    <pic:cNvPr id="12" name="angina.png"/>
+                    <pic:cNvPicPr/>
+                  </pic:nvPicPr>
+                  <pic:blipFill>
+                    <a:blip r:embed="rId17">
+                      <a:extLst>
+                        <a:ext uri="{28A0092B-C50C-407E-A947-70E740481C1C}">
+                          <a14:useLocalDpi xmlns:a14="http://schemas.microsoft.com/office/drawing/2010/main" val="0"/>
+                        </a:ext>
+                      </a:extLst>
+                    </a:blip>
+                    <a:stretch>
+                      <a:fillRect/>
+                    </a:stretch>
+                  </pic:blipFill>
+                  <pic:spPr>
+                    <a:xfrm>
+                      <a:off x="0" y="0"/>
+                      <a:ext cx="3901302" cy="3969162"/>
+                    </a:xfrm>
+                    <a:prstGeom prst="rect">
+                      <a:avLst/>
+                    </a:prstGeom>
+                  </pic:spPr>
+                </pic:pic>
+              </a:graphicData>
+            </a:graphic>
+          </wp:inline>
+        </w:drawing>
+      </w:r>
+    </w:p>
+    <w:p>
+      <w:pPr>
+        <w:pStyle w:val="Heading3"/>
+      </w:pPr>
+      <w:bookmarkStart w:id="12" w:name="_Toc514716447"/>
+      <w:r>
+        <w:lastRenderedPageBreak/>
+        <w:t>Old Peak</w:t>
+      </w:r>
+      <w:bookmarkEnd w:id="12"/>
+    </w:p>
+    <w:p>
+      <w:r>
+        <w:t xml:space="preserve">Here old peak is </w:t>
+      </w:r>
+      <w:r>
+        <w:t>ST depression induced by exercise relative to rest</w:t>
+      </w:r>
+      <w:r>
+        <w:t xml:space="preserve">. </w:t>
+      </w:r>
+      <w:r>
+        <w:t>S</w:t>
+      </w:r>
+      <w:r>
+        <w:t>T depression refers to a findin</w:t>
+      </w:r>
+      <w:r>
+        <w:t>g on an electrocardiogram,</w:t>
+      </w:r>
+      <w:r>
+        <w:t xml:space="preserve"> </w:t>
+      </w:r>
+      <w:r>
+        <w:t xml:space="preserve">where </w:t>
+      </w:r>
+      <w:r>
+        <w:t>the trace in the ST segment is abnormally low below the baseline.</w:t>
+      </w:r>
+      <w:r>
+        <w:t xml:space="preserve"> This is related with electro cardio graph. Old peak is significant </w:t>
+      </w:r>
+      <w:r>
+        <w:t>if it is more than 1 mm (1 in our case)</w:t>
+      </w:r>
+    </w:p>
+    <w:p>
+      <w:r>
+        <w:t xml:space="preserve">In </w:t>
+      </w:r>
+      <w:r>
+        <w:t xml:space="preserve">our dataset, most of the values are less than 2, values higher than that can be related to heart disease. </w:t>
+      </w:r>
+    </w:p>
+    <w:p>
+      <w:r>
+        <w:rPr>
+          <w:noProof/>
+        </w:rPr>
+        <w:drawing>
+          <wp:inline distT="0" distB="0" distL="0" distR="0">
+            <wp:extent cx="5731510" cy="3582035"/>
+            <wp:effectExtent l="0" t="0" r="0" b="0"/>
+            <wp:docPr id="13" name="Picture 13"/>
+            <wp:cNvGraphicFramePr>
+              <a:graphicFrameLocks xmlns:a="http://schemas.openxmlformats.org/drawingml/2006/main" noChangeAspect="1"/>
+            </wp:cNvGraphicFramePr>
+            <a:graphic xmlns:a="http://schemas.openxmlformats.org/drawingml/2006/main">
+              <a:graphicData uri="http://schemas.openxmlformats.org/drawingml/2006/picture">
+                <pic:pic xmlns:pic="http://schemas.openxmlformats.org/drawingml/2006/picture">
+                  <pic:nvPicPr>
+                    <pic:cNvPr id="13" name="old peak.png"/>
+                    <pic:cNvPicPr/>
+                  </pic:nvPicPr>
+                  <pic:blipFill>
+                    <a:blip r:embed="rId18" cstate="print">
+                      <a:extLst>
+                        <a:ext uri="{28A0092B-C50C-407E-A947-70E740481C1C}">
+                          <a14:useLocalDpi xmlns:a14="http://schemas.microsoft.com/office/drawing/2010/main" val="0"/>
+                        </a:ext>
+                      </a:extLst>
+                    </a:blip>
+                    <a:stretch>
+                      <a:fillRect/>
+                    </a:stretch>
+                  </pic:blipFill>
+                  <pic:spPr>
+                    <a:xfrm>
+                      <a:off x="0" y="0"/>
+                      <a:ext cx="5731510" cy="3582035"/>
+                    </a:xfrm>
+                    <a:prstGeom prst="rect">
+                      <a:avLst/>
+                    </a:prstGeom>
+                  </pic:spPr>
+                </pic:pic>
+              </a:graphicData>
+            </a:graphic>
+          </wp:inline>
+        </w:drawing>
+      </w:r>
+    </w:p>
+    <w:p>
+      <w:pPr>
+        <w:pStyle w:val="Heading3"/>
+      </w:pPr>
+      <w:bookmarkStart w:id="13" w:name="_Toc514716448"/>
+      <w:r>
+        <w:t>Slope (ST Elevation)</w:t>
+      </w:r>
+      <w:bookmarkEnd w:id="13"/>
+    </w:p>
+    <w:p>
+      <w:r>
+        <w:t>Figure 2</w:t>
+      </w:r>
+      <w:r>
+        <w:t xml:space="preserve"> explains the ST segment in electro cardio graph. </w:t>
+      </w:r>
+      <w:r>
+        <w:t xml:space="preserve">ST </w:t>
+      </w:r>
+      <w:r>
+        <w:t>slope</w:t>
+      </w:r>
+      <w:r>
+        <w:t xml:space="preserve"> refers to a finding on an electrocardiogram wherein the trace in the ST segment is abnormally high above the baseline.</w:t>
+      </w:r>
+      <w:r>
+        <w:t xml:space="preserve"> </w:t>
+      </w:r>
+      <w:sdt>
+        <w:sdtPr>
+          <w:id w:val="748699917"/>
+          <w:citation/>
+        </w:sdtPr>
+        <w:sdtEndPr/>
+        <w:sdtContent>
+          <w:r>
+            <w:fldChar w:fldCharType="begin"/>
+          </w:r>
+          <w:r>
+            <w:rPr>
+              <w:lang w:val="en-US"/>
+            </w:rPr>
+            <w:instrText xml:space="preserve"> CITATION Wik18 \l 1033 </w:instrText>
+          </w:r>
+          <w:r>
+            <w:fldChar w:fldCharType="separate"/>
+          </w:r>
+          <w:r>
+            <w:rPr>
+              <w:noProof/>
+              <w:lang w:val="en-US"/>
+            </w:rPr>
+            <w:t>(Wikipedia 2018)</w:t>
+          </w:r>
+          <w:r>
+            <w:fldChar w:fldCharType="end"/>
+          </w:r>
+        </w:sdtContent>
+      </w:sdt>
+    </w:p>
+    <w:p/>
+    <w:p>
+      <w:r>
+        <w:rPr>
+          <w:noProof/>
+        </w:rPr>
+        <w:drawing>
+          <wp:inline distT="0" distB="0" distL="0" distR="0">
+            <wp:extent cx="5731510" cy="1948180"/>
+            <wp:effectExtent l="0" t="0" r="0" b="0"/>
+            <wp:docPr id="16" name="Picture 16"/>
+            <wp:cNvGraphicFramePr>
+              <a:graphicFrameLocks xmlns:a="http://schemas.openxmlformats.org/drawingml/2006/main" noChangeAspect="1"/>
+            </wp:cNvGraphicFramePr>
+            <a:graphic xmlns:a="http://schemas.openxmlformats.org/drawingml/2006/main">
+              <a:graphicData uri="http://schemas.openxmlformats.org/drawingml/2006/picture">
+                <pic:pic xmlns:pic="http://schemas.openxmlformats.org/drawingml/2006/picture">
+                  <pic:nvPicPr>
+                    <pic:cNvPr id="16" name="ST-segment-paediatric.jpg"/>
+                    <pic:cNvPicPr/>
+                  </pic:nvPicPr>
+                  <pic:blipFill>
+                    <a:blip r:embed="rId19">
+                      <a:extLst>
+                        <a:ext uri="{28A0092B-C50C-407E-A947-70E740481C1C}">
+                          <a14:useLocalDpi xmlns:a14="http://schemas.microsoft.com/office/drawing/2010/main" val="0"/>
+                        </a:ext>
+                      </a:extLst>
+                    </a:blip>
+                    <a:stretch>
+                      <a:fillRect/>
+                    </a:stretch>
+                  </pic:blipFill>
+                  <pic:spPr>
+                    <a:xfrm>
+                      <a:off x="0" y="0"/>
+                      <a:ext cx="5731510" cy="1948180"/>
+                    </a:xfrm>
+                    <a:prstGeom prst="rect">
+                      <a:avLst/>
+                    </a:prstGeom>
+                  </pic:spPr>
+                </pic:pic>
+              </a:graphicData>
+            </a:graphic>
+          </wp:inline>
+        </w:drawing>
+      </w:r>
+    </w:p>
+    <w:p>
+      <w:pPr>
+        <w:pStyle w:val="NoSpacing"/>
+        <w:rPr>
+          <w:i/>
+          <w:sz w:val="16"/>
+          <w:szCs w:val="16"/>
+        </w:rPr>
+      </w:pPr>
+      <w:r>
+        <w:rPr>
+          <w:i/>
+          <w:sz w:val="16"/>
+          <w:szCs w:val="16"/>
+        </w:rPr>
+        <w:t xml:space="preserve">Figure </w:t>
+      </w:r>
+      <w:r>
+        <w:rPr>
+          <w:i/>
+          <w:sz w:val="16"/>
+          <w:szCs w:val="16"/>
+        </w:rPr>
+        <w:t>2</w:t>
+      </w:r>
+      <w:r>
+        <w:rPr>
+          <w:i/>
+          <w:sz w:val="16"/>
+          <w:szCs w:val="16"/>
+        </w:rPr>
+        <w:t xml:space="preserve"> – </w:t>
+      </w:r>
+      <w:r>
+        <w:rPr>
+          <w:i/>
+          <w:sz w:val="16"/>
+          <w:szCs w:val="16"/>
+        </w:rPr>
+        <w:t xml:space="preserve">ST depression: upsloping (A), </w:t>
+      </w:r>
+      <w:r>
+        <w:rPr>
+          <w:i/>
+          <w:sz w:val="16"/>
+          <w:szCs w:val="16"/>
+        </w:rPr>
+        <w:t>down sloping</w:t>
+      </w:r>
+      <w:r>
+        <w:rPr>
+          <w:i/>
+          <w:sz w:val="16"/>
+          <w:szCs w:val="16"/>
+        </w:rPr>
+        <w:t xml:space="preserve"> (B), horizontal (C)</w:t>
+      </w:r>
+      <w:r>
+        <w:rPr>
+          <w:i/>
+          <w:sz w:val="16"/>
+          <w:szCs w:val="16"/>
+        </w:rPr>
+        <w:t>.</w:t>
+      </w:r>
+    </w:p>
+    <w:p>
+      <w:pPr>
+        <w:pStyle w:val="NoSpacing"/>
+        <w:rPr>
+          <w:i/>
+          <w:sz w:val="16"/>
+          <w:szCs w:val="16"/>
+        </w:rPr>
+      </w:pPr>
+      <w:sdt>
+        <w:sdtPr>
+          <w:rPr>
+            <w:i/>
+            <w:sz w:val="16"/>
+            <w:szCs w:val="16"/>
+          </w:rPr>
+          <w:id w:val="-1976444053"/>
+          <w:citation/>
+        </w:sdtPr>
+        <w:sdtEndPr/>
+        <w:sdtContent>
+          <w:r>
+            <w:rPr>
+              <w:i/>
+              <w:sz w:val="16"/>
+              <w:szCs w:val="16"/>
+            </w:rPr>
+            <w:fldChar w:fldCharType="begin"/>
+          </w:r>
+          <w:r>
+            <w:rPr>
+              <w:i/>
+              <w:sz w:val="16"/>
+              <w:szCs w:val="16"/>
+              <w:lang w:val="en-US"/>
+            </w:rPr>
+            <w:instrText xml:space="preserve"> CITATION Edw17 \l 1033 </w:instrText>
+          </w:r>
+          <w:r>
+            <w:rPr>
+              <w:i/>
+              <w:sz w:val="16"/>
+              <w:szCs w:val="16"/>
+            </w:rPr>
+            <w:fldChar w:fldCharType="separate"/>
+          </w:r>
+          <w:r>
+            <w:rPr>
+              <w:noProof/>
+              <w:sz w:val="16"/>
+              <w:szCs w:val="16"/>
+              <w:lang w:val="en-US"/>
+            </w:rPr>
+            <w:t>(Burns 2017)</w:t>
+          </w:r>
+          <w:r>
+            <w:rPr>
+              <w:i/>
+              <w:sz w:val="16"/>
+              <w:szCs w:val="16"/>
+            </w:rPr>
+            <w:fldChar w:fldCharType="end"/>
+          </w:r>
+        </w:sdtContent>
+      </w:sdt>
+    </w:p>
+    <w:p>
+      <w:pPr>
+        <w:pStyle w:val="NoSpacing"/>
+        <w:rPr>
+          <w:i/>
+          <w:sz w:val="16"/>
+          <w:szCs w:val="16"/>
+        </w:rPr>
+      </w:pPr>
+    </w:p>
+    <w:p>
+      <w:pPr>
+        <w:pStyle w:val="NoSpacing"/>
+        <w:rPr>
+          <w:i/>
+          <w:sz w:val="16"/>
+          <w:szCs w:val="16"/>
+        </w:rPr>
+      </w:pPr>
+    </w:p>
+    <w:p>
+      <w:pPr>
+        <w:pStyle w:val="NoSpacing"/>
+        <w:numPr>
+          <w:ilvl w:val="0"/>
+          <w:numId w:val="4"/>
+        </w:numPr>
+      </w:pPr>
+      <w:r>
+        <w:lastRenderedPageBreak/>
+        <w:t>D</w:t>
+      </w:r>
+      <w:r>
+        <w:t xml:space="preserve">own sloping ST depression indicates myocardial </w:t>
+      </w:r>
+      <w:proofErr w:type="spellStart"/>
+      <w:r>
+        <w:t>ischaemia</w:t>
+      </w:r>
+      <w:proofErr w:type="spellEnd"/>
+      <w:r>
+        <w:t xml:space="preserve">. </w:t>
+      </w:r>
+    </w:p>
+    <w:p>
+      <w:pPr>
+        <w:pStyle w:val="NoSpacing"/>
+        <w:numPr>
+          <w:ilvl w:val="0"/>
+          <w:numId w:val="4"/>
+        </w:numPr>
+      </w:pPr>
+      <w:r>
+        <w:t xml:space="preserve">Upsloping ST depression is non-specific for myocardial </w:t>
+      </w:r>
+      <w:proofErr w:type="spellStart"/>
+      <w:r>
+        <w:t>ischaemia</w:t>
+      </w:r>
+      <w:proofErr w:type="spellEnd"/>
+      <w:r>
+        <w:t xml:space="preserve">. </w:t>
+      </w:r>
+    </w:p>
+    <w:p>
+      <w:pPr>
+        <w:pStyle w:val="NoSpacing"/>
+        <w:rPr>
+          <w:i/>
+          <w:sz w:val="16"/>
+          <w:szCs w:val="16"/>
+        </w:rPr>
+      </w:pPr>
+    </w:p>
+    <w:p>
+      <w:pPr>
+        <w:pStyle w:val="NoSpacing"/>
+        <w:rPr>
+          <w:i/>
+          <w:sz w:val="16"/>
+          <w:szCs w:val="16"/>
+        </w:rPr>
+      </w:pPr>
+    </w:p>
+    <w:p>
+      <w:pPr>
+        <w:pStyle w:val="NoSpacing"/>
+        <w:rPr>
+          <w:i/>
+          <w:sz w:val="16"/>
+          <w:szCs w:val="16"/>
+        </w:rPr>
+      </w:pPr>
+    </w:p>
+    <w:p>
+      <w:pPr>
+        <w:pStyle w:val="NoSpacing"/>
+      </w:pPr>
+      <w:r>
+        <w:t xml:space="preserve">Pie chart of slope elevation has 45% flat, 48% upsloping while 7% as down sloping. </w:t>
+      </w:r>
+    </w:p>
+    <w:p>
+      <w:pPr>
+        <w:pStyle w:val="NoSpacing"/>
+        <w:rPr>
+          <w:i/>
+          <w:sz w:val="16"/>
+          <w:szCs w:val="16"/>
+        </w:rPr>
+      </w:pPr>
+    </w:p>
+    <w:p>
+      <w:r>
+        <w:rPr>
+          <w:noProof/>
+        </w:rPr>
+        <w:drawing>
+          <wp:inline distT="0" distB="0" distL="0" distR="0" wp14:anchorId="3B714F39" wp14:editId="04F91228">
+            <wp:extent cx="3897131" cy="3745149"/>
+            <wp:effectExtent l="0" t="0" r="0" b="0"/>
+            <wp:docPr id="15" name="Picture 15"/>
+            <wp:cNvGraphicFramePr>
+              <a:graphicFrameLocks xmlns:a="http://schemas.openxmlformats.org/drawingml/2006/main" noChangeAspect="1"/>
+            </wp:cNvGraphicFramePr>
+            <a:graphic xmlns:a="http://schemas.openxmlformats.org/drawingml/2006/main">
+              <a:graphicData uri="http://schemas.openxmlformats.org/drawingml/2006/picture">
+                <pic:pic xmlns:pic="http://schemas.openxmlformats.org/drawingml/2006/picture">
+                  <pic:nvPicPr>
+                    <pic:cNvPr id="15" name="slope.png"/>
+                    <pic:cNvPicPr/>
+                  </pic:nvPicPr>
+                  <pic:blipFill>
+                    <a:blip r:embed="rId20" cstate="print">
+                      <a:extLst>
+                        <a:ext uri="{28A0092B-C50C-407E-A947-70E740481C1C}">
+                          <a14:useLocalDpi xmlns:a14="http://schemas.microsoft.com/office/drawing/2010/main" val="0"/>
+                        </a:ext>
+                      </a:extLst>
+                    </a:blip>
+                    <a:stretch>
+                      <a:fillRect/>
+                    </a:stretch>
+                  </pic:blipFill>
+                  <pic:spPr>
+                    <a:xfrm>
+                      <a:off x="0" y="0"/>
+                      <a:ext cx="3931725" cy="3778394"/>
+                    </a:xfrm>
+                    <a:prstGeom prst="rect">
+                      <a:avLst/>
+                    </a:prstGeom>
+                  </pic:spPr>
+                </pic:pic>
+              </a:graphicData>
+            </a:graphic>
+          </wp:inline>
+        </w:drawing>
+      </w:r>
+    </w:p>
+    <w:p>
+      <w:pPr>
+        <w:pStyle w:val="Heading3"/>
+        <w:rPr>
+          <w:rFonts w:eastAsia="Times New Roman"/>
+          <w:lang w:eastAsia="en-AU"/>
+        </w:rPr>
+      </w:pPr>
+      <w:bookmarkStart w:id="14" w:name="_Toc514716449"/>
+      <w:r>
+        <w:rPr>
+          <w:rFonts w:eastAsia="Times New Roman"/>
+          <w:lang w:eastAsia="en-AU"/>
+        </w:rPr>
+        <w:t>Major vessels</w:t>
+      </w:r>
+      <w:bookmarkEnd w:id="14"/>
+      <w:r>
+        <w:rPr>
+          <w:rFonts w:eastAsia="Times New Roman"/>
+          <w:lang w:eastAsia="en-AU"/>
+        </w:rPr>
+        <w:t xml:space="preserve"> by fluoroscopy</w:t>
+      </w:r>
+    </w:p>
+    <w:p>
+      <w:r>
+        <w:t xml:space="preserve">This is </w:t>
+      </w:r>
+      <w:r>
+        <w:t>number of major vessels (0-3) coloured by fluoroscopy</w:t>
+      </w:r>
+      <w:r>
+        <w:t xml:space="preserve">. </w:t>
+      </w:r>
+      <w:r>
+        <w:t>Fluoroscopy, as an imaging tool, enables physicians to look at many body systems</w:t>
+      </w:r>
+      <w:r>
+        <w:t xml:space="preserve"> </w:t>
+      </w:r>
+      <w:sdt>
+        <w:sdtPr>
+          <w:id w:val="-202645552"/>
+          <w:citation/>
+        </w:sdtPr>
+        <w:sdtEndPr/>
+        <w:sdtContent>
+          <w:r>
+            <w:fldChar w:fldCharType="begin"/>
+          </w:r>
+          <w:r>
+            <w:rPr>
+              <w:lang w:val="en-US"/>
+            </w:rPr>
+            <w:instrText xml:space="preserve"> CITATION Joh18 \l 1033 </w:instrText>
+          </w:r>
+          <w:r>
+            <w:fldChar w:fldCharType="separate"/>
+          </w:r>
+          <w:r>
+            <w:rPr>
+              <w:noProof/>
+              <w:lang w:val="en-US"/>
+            </w:rPr>
+            <w:t>(John Hopkins Medicine 2018)</w:t>
+          </w:r>
+          <w:r>
+            <w:fldChar w:fldCharType="end"/>
+          </w:r>
+        </w:sdtContent>
+      </w:sdt>
+    </w:p>
+    <w:p>
+      <w:r>
+        <w:t xml:space="preserve">Our data sets have vessels as an ordinal variable. Mostly 0 major blood vessels are seen, followed by 1,2 and 3 using coloured fluoroscopy. </w:t>
+      </w:r>
+    </w:p>
+    <w:p>
+      <w:r>
+        <w:rPr>
+          <w:noProof/>
+        </w:rPr>
+        <w:lastRenderedPageBreak/>
+        <w:drawing>
+          <wp:inline distT="0" distB="0" distL="0" distR="0">
+            <wp:extent cx="5731510" cy="3550285"/>
+            <wp:effectExtent l="0" t="0" r="0" b="0"/>
+            <wp:docPr id="5" name="Picture 5"/>
+            <wp:cNvGraphicFramePr>
+              <a:graphicFrameLocks xmlns:a="http://schemas.openxmlformats.org/drawingml/2006/main" noChangeAspect="1"/>
+            </wp:cNvGraphicFramePr>
+            <a:graphic xmlns:a="http://schemas.openxmlformats.org/drawingml/2006/main">
+              <a:graphicData uri="http://schemas.openxmlformats.org/drawingml/2006/picture">
+                <pic:pic xmlns:pic="http://schemas.openxmlformats.org/drawingml/2006/picture">
+                  <pic:nvPicPr>
+                    <pic:cNvPr id="5" name="major vessels.png"/>
+                    <pic:cNvPicPr/>
+                  </pic:nvPicPr>
+                  <pic:blipFill>
+                    <a:blip r:embed="rId21" cstate="print">
+                      <a:extLst>
+                        <a:ext uri="{28A0092B-C50C-407E-A947-70E740481C1C}">
+                          <a14:useLocalDpi xmlns:a14="http://schemas.microsoft.com/office/drawing/2010/main" val="0"/>
+                        </a:ext>
+                      </a:extLst>
+                    </a:blip>
+                    <a:stretch>
+                      <a:fillRect/>
+                    </a:stretch>
+                  </pic:blipFill>
+                  <pic:spPr>
+                    <a:xfrm>
+                      <a:off x="0" y="0"/>
+                      <a:ext cx="5731510" cy="3550285"/>
+                    </a:xfrm>
+                    <a:prstGeom prst="rect">
+                      <a:avLst/>
+                    </a:prstGeom>
+                  </pic:spPr>
+                </pic:pic>
+              </a:graphicData>
+            </a:graphic>
+          </wp:inline>
+        </w:drawing>
+      </w:r>
+    </w:p>
+    <w:p>
+      <w:pPr>
+        <w:pStyle w:val="Heading3"/>
+      </w:pPr>
+      <w:bookmarkStart w:id="15" w:name="_Toc514716450"/>
+      <w:r>
+        <w:t>T</w:t>
+      </w:r>
+      <w:r>
+        <w:t>halassemia</w:t>
+      </w:r>
+    </w:p>
+    <w:p>
+      <w:r>
+        <w:t>Thalassemia is an inherited blood disorder in which the body makes an abnormal form of haemoglobin</w:t>
+      </w:r>
+      <w:r>
+        <w:t xml:space="preserve"> </w:t>
+      </w:r>
+      <w:sdt>
+        <w:sdtPr>
+          <w:id w:val="-876311498"/>
+          <w:citation/>
+        </w:sdtPr>
+        <w:sdtContent>
+          <w:r>
+            <w:fldChar w:fldCharType="begin"/>
+          </w:r>
+          <w:r>
+            <w:rPr>
+              <w:lang w:val="en-US"/>
+            </w:rPr>
+            <w:instrText xml:space="preserve"> CITATION Hea181 \l 1033 </w:instrText>
+          </w:r>
+          <w:r>
+            <w:fldChar w:fldCharType="separate"/>
+          </w:r>
+          <w:r>
+            <w:rPr>
+              <w:noProof/>
+              <w:lang w:val="en-US"/>
+            </w:rPr>
+            <w:t>(Healthline 2018)</w:t>
+          </w:r>
+          <w:r>
+            <w:fldChar w:fldCharType="end"/>
+          </w:r>
+        </w:sdtContent>
+      </w:sdt>
+    </w:p>
+    <w:p>
+      <w:r>
+        <w:rPr>
+          <w:noProof/>
+        </w:rPr>
+        <w:drawing>
+          <wp:inline distT="0" distB="0" distL="0" distR="0">
+            <wp:extent cx="3897130" cy="3745149"/>
+            <wp:effectExtent l="0" t="0" r="1905" b="0"/>
+            <wp:docPr id="8" name="Picture 8"/>
+            <wp:cNvGraphicFramePr>
+              <a:graphicFrameLocks xmlns:a="http://schemas.openxmlformats.org/drawingml/2006/main" noChangeAspect="1"/>
+            </wp:cNvGraphicFramePr>
+            <a:graphic xmlns:a="http://schemas.openxmlformats.org/drawingml/2006/main">
+              <a:graphicData uri="http://schemas.openxmlformats.org/drawingml/2006/picture">
+                <pic:pic xmlns:pic="http://schemas.openxmlformats.org/drawingml/2006/picture">
+                  <pic:nvPicPr>
+                    <pic:cNvPr id="8" name="thal.png"/>
+                    <pic:cNvPicPr/>
+                  </pic:nvPicPr>
+                  <pic:blipFill>
+                    <a:blip r:embed="rId22" cstate="print">
+                      <a:extLst>
+                        <a:ext uri="{28A0092B-C50C-407E-A947-70E740481C1C}">
+                          <a14:useLocalDpi xmlns:a14="http://schemas.microsoft.com/office/drawing/2010/main" val="0"/>
+                        </a:ext>
+                      </a:extLst>
+                    </a:blip>
+                    <a:stretch>
+                      <a:fillRect/>
+                    </a:stretch>
+                  </pic:blipFill>
+                  <pic:spPr>
+                    <a:xfrm>
+                      <a:off x="0" y="0"/>
+                      <a:ext cx="3904734" cy="3752456"/>
+                    </a:xfrm>
+                    <a:prstGeom prst="rect">
+                      <a:avLst/>
+                    </a:prstGeom>
+                  </pic:spPr>
+                </pic:pic>
+              </a:graphicData>
+            </a:graphic>
+          </wp:inline>
+        </w:drawing>
+      </w:r>
+    </w:p>
+    <w:p>
+      <w:r>
+        <w:t xml:space="preserve">We have 3 types of variable for </w:t>
+      </w:r>
+      <w:r>
+        <w:t>Thalassemia</w:t>
+      </w:r>
+    </w:p>
+    <w:p>
+      <w:pPr>
+        <w:pStyle w:val="ListParagraph"/>
+        <w:numPr>
+          <w:ilvl w:val="0"/>
+          <w:numId w:val="5"/>
+        </w:numPr>
+      </w:pPr>
+      <w:r>
+        <w:t>56% normal</w:t>
+      </w:r>
+    </w:p>
+    <w:p>
+      <w:pPr>
+        <w:pStyle w:val="ListParagraph"/>
+        <w:numPr>
+          <w:ilvl w:val="0"/>
+          <w:numId w:val="5"/>
+        </w:numPr>
+      </w:pPr>
+      <w:r>
+        <w:lastRenderedPageBreak/>
+        <w:t>38% reversible defect</w:t>
+      </w:r>
+    </w:p>
+    <w:p>
+      <w:pPr>
+        <w:pStyle w:val="ListParagraph"/>
+        <w:numPr>
+          <w:ilvl w:val="0"/>
+          <w:numId w:val="5"/>
+        </w:numPr>
+      </w:pPr>
+      <w:r>
+        <w:t>5% fixed defect</w:t>
+      </w:r>
+    </w:p>
+    <w:p>
+      <w:pPr>
+        <w:pStyle w:val="Heading3"/>
+      </w:pPr>
+      <w:r>
+        <w:t>Heart Disease – Target Variable</w:t>
+      </w:r>
+    </w:p>
+    <w:p>
+      <w:r>
+        <w:t>This represents Absence (No) or presence (Yes</w:t>
+      </w:r>
+      <w:r>
+        <w:t>) of heart disease</w:t>
+      </w:r>
+      <w:r>
+        <w:t xml:space="preserve">. 56% sample has no heart disease while 44% have. </w:t>
+      </w:r>
+    </w:p>
+    <w:p>
+      <w:r>
+        <w:rPr>
+          <w:noProof/>
+        </w:rPr>
+        <w:drawing>
+          <wp:inline distT="0" distB="0" distL="0" distR="0">
+            <wp:extent cx="3745149" cy="3810293"/>
+            <wp:effectExtent l="0" t="0" r="0" b="0"/>
+            <wp:docPr id="14" name="Picture 14"/>
+            <wp:cNvGraphicFramePr>
+              <a:graphicFrameLocks xmlns:a="http://schemas.openxmlformats.org/drawingml/2006/main" noChangeAspect="1"/>
+            </wp:cNvGraphicFramePr>
+            <a:graphic xmlns:a="http://schemas.openxmlformats.org/drawingml/2006/main">
+              <a:graphicData uri="http://schemas.openxmlformats.org/drawingml/2006/picture">
+                <pic:pic xmlns:pic="http://schemas.openxmlformats.org/drawingml/2006/picture">
+                  <pic:nvPicPr>
+                    <pic:cNvPr id="14" name="heart.png"/>
+                    <pic:cNvPicPr/>
+                  </pic:nvPicPr>
+                  <pic:blipFill>
+                    <a:blip r:embed="rId23" cstate="print">
+                      <a:extLst>
+                        <a:ext uri="{28A0092B-C50C-407E-A947-70E740481C1C}">
+                          <a14:useLocalDpi xmlns:a14="http://schemas.microsoft.com/office/drawing/2010/main" val="0"/>
+                        </a:ext>
+                      </a:extLst>
+                    </a:blip>
+                    <a:stretch>
+                      <a:fillRect/>
+                    </a:stretch>
+                  </pic:blipFill>
+                  <pic:spPr>
+                    <a:xfrm>
+                      <a:off x="0" y="0"/>
+                      <a:ext cx="3752001" cy="3817264"/>
+                    </a:xfrm>
+                    <a:prstGeom prst="rect">
+                      <a:avLst/>
+                    </a:prstGeom>
+                  </pic:spPr>
+                </pic:pic>
+              </a:graphicData>
+            </a:graphic>
+          </wp:inline>
+        </w:drawing>
+      </w:r>
+    </w:p>
+    <w:p>
+      <w:r>
+        <w:t xml:space="preserve">Next, we’ll analyse relationships between multiple variable. </w:t>
+      </w:r>
+    </w:p>
+    <w:p/>
     <w:p>
       <w:pPr>
         <w:pStyle w:val="Heading1"/>
@@ -1586,7 +3959,7 @@
       <w:r>
         <w:t>Discussion</w:t>
       </w:r>
-      <w:bookmarkEnd w:id="0"/>
+      <w:bookmarkEnd w:id="15"/>
     </w:p>
     <w:p>
       <w:pPr>
@@ -1600,44 +3973,52 @@
       <w:pPr>
         <w:pStyle w:val="Heading1"/>
       </w:pPr>
-      <w:bookmarkStart w:id="2" w:name="_Toc425663366"/>
+      <w:bookmarkStart w:id="16" w:name="_Toc514716451"/>
       <w:r>
         <w:t>Conclusion</w:t>
       </w:r>
-      <w:bookmarkEnd w:id="2"/>
-    </w:p>
-    <w:bookmarkStart w:id="3" w:name="_Toc425663367" w:displacedByCustomXml="next"/>
+      <w:bookmarkEnd w:id="16"/>
+    </w:p>
+    <w:p>
+      <w:pPr>
+        <w:rPr>
+          <w:rFonts w:asciiTheme="majorHAnsi" w:eastAsiaTheme="majorEastAsia" w:hAnsiTheme="majorHAnsi" w:cstheme="majorBidi"/>
+          <w:color w:val="2F5496" w:themeColor="accent1" w:themeShade="BF"/>
+          <w:sz w:val="32"/>
+          <w:szCs w:val="32"/>
+        </w:rPr>
+      </w:pPr>
+    </w:p>
     <w:sdt>
       <w:sdtPr>
-        <w:rPr>
-          <w:rFonts w:asciiTheme="minorHAnsi" w:eastAsiaTheme="minorHAnsi" w:hAnsiTheme="minorHAnsi" w:cstheme="minorBidi"/>
-          <w:color w:val="auto"/>
-          <w:sz w:val="22"/>
-          <w:szCs w:val="22"/>
-        </w:rPr>
-        <w:id w:val="-1394727314"/>
+        <w:id w:val="-157622980"/>
         <w:docPartObj>
           <w:docPartGallery w:val="Bibliographies"/>
           <w:docPartUnique/>
         </w:docPartObj>
       </w:sdtPr>
-      <w:sdtEndPr/>
+      <w:sdtEndPr>
+        <w:rPr>
+          <w:rFonts w:asciiTheme="minorHAnsi" w:eastAsiaTheme="minorHAnsi" w:hAnsiTheme="minorHAnsi" w:cstheme="minorBidi"/>
+          <w:color w:val="auto"/>
+          <w:sz w:val="22"/>
+          <w:szCs w:val="22"/>
+        </w:rPr>
+      </w:sdtEndPr>
       <w:sdtContent>
         <w:p>
           <w:pPr>
             <w:pStyle w:val="Heading1"/>
           </w:pPr>
           <w:r>
-            <w:t>References</w:t>
+            <w:t>Bibliography</w:t>
           </w:r>
-          <w:bookmarkEnd w:id="3"/>
         </w:p>
         <w:sdt>
           <w:sdtPr>
-            <w:id w:val="-573587230"/>
+            <w:id w:val="111145805"/>
             <w:bibliography/>
           </w:sdtPr>
-          <w:sdtEndPr/>
           <w:sdtContent>
             <w:p>
               <w:pPr>
@@ -1662,7 +4043,7 @@
                 <w:rPr>
                   <w:noProof/>
                 </w:rPr>
-                <w:t xml:space="preserve">Gore, J. M. (2010, June 1). </w:t>
+                <w:t xml:space="preserve">Burns, Edward. 2017. </w:t>
               </w:r>
               <w:r>
                 <w:rPr>
@@ -1670,13 +4051,13 @@
                   <w:iCs/>
                   <w:noProof/>
                 </w:rPr>
-                <w:t>Typical Angina vs. Atypical Chest Pain</w:t>
+                <w:t>Myocardial Ischaemia.</w:t>
               </w:r>
               <w:r>
                 <w:rPr>
                   <w:noProof/>
                 </w:rPr>
-                <w:t>. Retrieved from Journal Watch: https://www.jwatch.org/jc201007070000002/2010/07/07/typical-angina-vs-atypical-chest-pain</w:t>
+                <w:t xml:space="preserve"> 3 4. https://lifeinthefastlane.com/ecg-library/myocardial-ischaemia/.</w:t>
               </w:r>
             </w:p>
             <w:p>
@@ -1689,17 +4070,169 @@
               </w:pPr>
               <w:r>
                 <w:rPr>
+                  <w:noProof/>
+                </w:rPr>
+                <w:t xml:space="preserve">Gore, Joel M. 2010. </w:t>
+              </w:r>
+              <w:r>
+                <w:rPr>
                   <w:i/>
                   <w:iCs/>
                   <w:noProof/>
                 </w:rPr>
-                <w:t>Statlog (Heart) Data Set</w:t>
+                <w:t>Typical Angina vs. Atypical Chest Pain.</w:t>
               </w:r>
               <w:r>
                 <w:rPr>
                   <w:noProof/>
                 </w:rPr>
-                <w:t>. (2004). Retrieved from UCI Machine Learning Repository: http://archive.ics.uci.edu/ml/datasets/statlog+(heart)</w:t>
+                <w:t xml:space="preserve"> 1 June. https://www.jwatch.org/jc201007070000002/2010/07/07/typical-angina-vs-atypical-chest-pain.</w:t>
+              </w:r>
+            </w:p>
+            <w:p>
+              <w:pPr>
+                <w:pStyle w:val="Bibliography"/>
+                <w:ind w:left="720" w:hanging="720"/>
+                <w:rPr>
+                  <w:noProof/>
+                </w:rPr>
+              </w:pPr>
+              <w:r>
+                <w:rPr>
+                  <w:noProof/>
+                </w:rPr>
+                <w:t xml:space="preserve">Healthline. 2018. </w:t>
+              </w:r>
+              <w:r>
+                <w:rPr>
+                  <w:i/>
+                  <w:iCs/>
+                  <w:noProof/>
+                </w:rPr>
+                <w:t>thalassemia.</w:t>
+              </w:r>
+              <w:r>
+                <w:rPr>
+                  <w:noProof/>
+                </w:rPr>
+                <w:t xml:space="preserve"> https://www.healthline.com/health/thalassemia.</w:t>
+              </w:r>
+            </w:p>
+            <w:p>
+              <w:pPr>
+                <w:pStyle w:val="Bibliography"/>
+                <w:ind w:left="720" w:hanging="720"/>
+                <w:rPr>
+                  <w:noProof/>
+                </w:rPr>
+              </w:pPr>
+              <w:r>
+                <w:rPr>
+                  <w:noProof/>
+                </w:rPr>
+                <w:lastRenderedPageBreak/>
+                <w:t xml:space="preserve">Heart Foundation. 2018. </w:t>
+              </w:r>
+              <w:r>
+                <w:rPr>
+                  <w:i/>
+                  <w:iCs/>
+                  <w:noProof/>
+                </w:rPr>
+                <w:t>Angina Facts.</w:t>
+              </w:r>
+              <w:r>
+                <w:rPr>
+                  <w:noProof/>
+                </w:rPr>
+                <w:t xml:space="preserve"> https://www.heartfoundation.org.au/your-heart/heart-conditions/angina.</w:t>
+              </w:r>
+            </w:p>
+            <w:p>
+              <w:pPr>
+                <w:pStyle w:val="Bibliography"/>
+                <w:ind w:left="720" w:hanging="720"/>
+                <w:rPr>
+                  <w:noProof/>
+                </w:rPr>
+              </w:pPr>
+              <w:r>
+                <w:rPr>
+                  <w:noProof/>
+                </w:rPr>
+                <w:t xml:space="preserve">John Hopkins Medicine. 2018. </w:t>
+              </w:r>
+              <w:r>
+                <w:rPr>
+                  <w:i/>
+                  <w:iCs/>
+                  <w:noProof/>
+                </w:rPr>
+                <w:t>Fluoroscopy Procedure.</w:t>
+              </w:r>
+              <w:r>
+                <w:rPr>
+                  <w:noProof/>
+                </w:rPr>
+                <w:t xml:space="preserve"> https://www.hopkinsmedicine.org/healthlibrary/test_procedures/orthopaedic/fluoroscopy_procedure_92,P07662.</w:t>
+              </w:r>
+            </w:p>
+            <w:p>
+              <w:pPr>
+                <w:pStyle w:val="Bibliography"/>
+                <w:ind w:left="720" w:hanging="720"/>
+                <w:rPr>
+                  <w:noProof/>
+                </w:rPr>
+              </w:pPr>
+              <w:r>
+                <w:rPr>
+                  <w:noProof/>
+                </w:rPr>
+                <w:t xml:space="preserve">2004. </w:t>
+              </w:r>
+              <w:r>
+                <w:rPr>
+                  <w:i/>
+                  <w:iCs/>
+                  <w:noProof/>
+                </w:rPr>
+                <w:t>Statlog (Heart) Data Set.</w:t>
+              </w:r>
+              <w:r>
+                <w:rPr>
+                  <w:noProof/>
+                </w:rPr>
+                <w:t xml:space="preserve"> http://archive.ics.uci.edu/ml/datasets/statlog+(heart).</w:t>
+              </w:r>
+            </w:p>
+            <w:p>
+              <w:pPr>
+                <w:pStyle w:val="Bibliography"/>
+                <w:ind w:left="720" w:hanging="720"/>
+                <w:rPr>
+                  <w:noProof/>
+                </w:rPr>
+              </w:pPr>
+              <w:r>
+                <w:rPr>
+                  <w:noProof/>
+                </w:rPr>
+                <w:t xml:space="preserve">Wikipedia. 2018. </w:t>
+              </w:r>
+              <w:r>
+                <w:rPr>
+                  <w:i/>
+                  <w:iCs/>
+                  <w:noProof/>
+                </w:rPr>
+                <w:t>ST Elevation.</w:t>
+              </w:r>
+              <w:r>
+                <w:rPr>
+                  <w:noProof/>
+                </w:rPr>
+                <w:t xml:space="preserve"> https://en.wikipedia.org/wiki/ST_elevation.</w:t>
               </w:r>
             </w:p>
             <w:p>
@@ -1709,7 +4242,6 @@
                   <w:bCs/>
                   <w:noProof/>
                 </w:rPr>
-                <w:lastRenderedPageBreak/>
                 <w:fldChar w:fldCharType="end"/>
               </w:r>
             </w:p>
@@ -1717,10 +4249,13 @@
         </w:sdt>
       </w:sdtContent>
     </w:sdt>
-    <w:p/>
+    <w:p>
+      <w:bookmarkStart w:id="17" w:name="_GoBack"/>
+      <w:bookmarkEnd w:id="17"/>
+    </w:p>
     <w:sectPr>
-      <w:headerReference w:type="default" r:id="rId14"/>
-      <w:footerReference w:type="default" r:id="rId15"/>
+      <w:headerReference w:type="default" r:id="rId24"/>
+      <w:footerReference w:type="default" r:id="rId25"/>
       <w:pgSz w:w="11906" w:h="16838" w:code="9"/>
       <w:pgMar w:top="1440" w:right="1440" w:bottom="1440" w:left="1440" w:header="567" w:footer="567" w:gutter="0"/>
       <w:cols w:space="708"/>
@@ -2108,9 +4643,9 @@
     </w:lvl>
   </w:abstractNum>
   <w:abstractNum w:abstractNumId="1" w15:restartNumberingAfterBreak="0">
-    <w:nsid w:val="677B21E7"/>
+    <w:nsid w:val="3F3357A4"/>
     <w:multiLevelType w:val="hybridMultilevel"/>
-    <w:tmpl w:val="A736565A"/>
+    <w:tmpl w:val="D704354E"/>
     <w:lvl w:ilvl="0" w:tplc="0C090001">
       <w:start w:val="1"/>
       <w:numFmt w:val="bullet"/>
@@ -2220,11 +4755,332 @@
       </w:rPr>
     </w:lvl>
   </w:abstractNum>
+  <w:abstractNum w:abstractNumId="2" w15:restartNumberingAfterBreak="0">
+    <w:nsid w:val="662B3D17"/>
+    <w:multiLevelType w:val="hybridMultilevel"/>
+    <w:tmpl w:val="6672AA8E"/>
+    <w:lvl w:ilvl="0" w:tplc="0C090001">
+      <w:start w:val="1"/>
+      <w:numFmt w:val="bullet"/>
+      <w:lvlText w:val=""/>
+      <w:lvlJc w:val="left"/>
+      <w:pPr>
+        <w:ind w:left="720" w:hanging="360"/>
+      </w:pPr>
+      <w:rPr>
+        <w:rFonts w:ascii="Symbol" w:hAnsi="Symbol" w:hint="default"/>
+      </w:rPr>
+    </w:lvl>
+    <w:lvl w:ilvl="1" w:tplc="0C090003" w:tentative="1">
+      <w:start w:val="1"/>
+      <w:numFmt w:val="bullet"/>
+      <w:lvlText w:val="o"/>
+      <w:lvlJc w:val="left"/>
+      <w:pPr>
+        <w:ind w:left="1440" w:hanging="360"/>
+      </w:pPr>
+      <w:rPr>
+        <w:rFonts w:ascii="Courier New" w:hAnsi="Courier New" w:cs="Courier New" w:hint="default"/>
+      </w:rPr>
+    </w:lvl>
+    <w:lvl w:ilvl="2" w:tplc="0C090005" w:tentative="1">
+      <w:start w:val="1"/>
+      <w:numFmt w:val="bullet"/>
+      <w:lvlText w:val=""/>
+      <w:lvlJc w:val="left"/>
+      <w:pPr>
+        <w:ind w:left="2160" w:hanging="360"/>
+      </w:pPr>
+      <w:rPr>
+        <w:rFonts w:ascii="Wingdings" w:hAnsi="Wingdings" w:hint="default"/>
+      </w:rPr>
+    </w:lvl>
+    <w:lvl w:ilvl="3" w:tplc="0C090001" w:tentative="1">
+      <w:start w:val="1"/>
+      <w:numFmt w:val="bullet"/>
+      <w:lvlText w:val=""/>
+      <w:lvlJc w:val="left"/>
+      <w:pPr>
+        <w:ind w:left="2880" w:hanging="360"/>
+      </w:pPr>
+      <w:rPr>
+        <w:rFonts w:ascii="Symbol" w:hAnsi="Symbol" w:hint="default"/>
+      </w:rPr>
+    </w:lvl>
+    <w:lvl w:ilvl="4" w:tplc="0C090003" w:tentative="1">
+      <w:start w:val="1"/>
+      <w:numFmt w:val="bullet"/>
+      <w:lvlText w:val="o"/>
+      <w:lvlJc w:val="left"/>
+      <w:pPr>
+        <w:ind w:left="3600" w:hanging="360"/>
+      </w:pPr>
+      <w:rPr>
+        <w:rFonts w:ascii="Courier New" w:hAnsi="Courier New" w:cs="Courier New" w:hint="default"/>
+      </w:rPr>
+    </w:lvl>
+    <w:lvl w:ilvl="5" w:tplc="0C090005" w:tentative="1">
+      <w:start w:val="1"/>
+      <w:numFmt w:val="bullet"/>
+      <w:lvlText w:val=""/>
+      <w:lvlJc w:val="left"/>
+      <w:pPr>
+        <w:ind w:left="4320" w:hanging="360"/>
+      </w:pPr>
+      <w:rPr>
+        <w:rFonts w:ascii="Wingdings" w:hAnsi="Wingdings" w:hint="default"/>
+      </w:rPr>
+    </w:lvl>
+    <w:lvl w:ilvl="6" w:tplc="0C090001" w:tentative="1">
+      <w:start w:val="1"/>
+      <w:numFmt w:val="bullet"/>
+      <w:lvlText w:val=""/>
+      <w:lvlJc w:val="left"/>
+      <w:pPr>
+        <w:ind w:left="5040" w:hanging="360"/>
+      </w:pPr>
+      <w:rPr>
+        <w:rFonts w:ascii="Symbol" w:hAnsi="Symbol" w:hint="default"/>
+      </w:rPr>
+    </w:lvl>
+    <w:lvl w:ilvl="7" w:tplc="0C090003" w:tentative="1">
+      <w:start w:val="1"/>
+      <w:numFmt w:val="bullet"/>
+      <w:lvlText w:val="o"/>
+      <w:lvlJc w:val="left"/>
+      <w:pPr>
+        <w:ind w:left="5760" w:hanging="360"/>
+      </w:pPr>
+      <w:rPr>
+        <w:rFonts w:ascii="Courier New" w:hAnsi="Courier New" w:cs="Courier New" w:hint="default"/>
+      </w:rPr>
+    </w:lvl>
+    <w:lvl w:ilvl="8" w:tplc="0C090005" w:tentative="1">
+      <w:start w:val="1"/>
+      <w:numFmt w:val="bullet"/>
+      <w:lvlText w:val=""/>
+      <w:lvlJc w:val="left"/>
+      <w:pPr>
+        <w:ind w:left="6480" w:hanging="360"/>
+      </w:pPr>
+      <w:rPr>
+        <w:rFonts w:ascii="Wingdings" w:hAnsi="Wingdings" w:hint="default"/>
+      </w:rPr>
+    </w:lvl>
+  </w:abstractNum>
+  <w:abstractNum w:abstractNumId="3" w15:restartNumberingAfterBreak="0">
+    <w:nsid w:val="677B21E7"/>
+    <w:multiLevelType w:val="hybridMultilevel"/>
+    <w:tmpl w:val="A736565A"/>
+    <w:lvl w:ilvl="0" w:tplc="0C090001">
+      <w:start w:val="1"/>
+      <w:numFmt w:val="bullet"/>
+      <w:lvlText w:val=""/>
+      <w:lvlJc w:val="left"/>
+      <w:pPr>
+        <w:ind w:left="720" w:hanging="360"/>
+      </w:pPr>
+      <w:rPr>
+        <w:rFonts w:ascii="Symbol" w:hAnsi="Symbol" w:hint="default"/>
+      </w:rPr>
+    </w:lvl>
+    <w:lvl w:ilvl="1" w:tplc="0C090003" w:tentative="1">
+      <w:start w:val="1"/>
+      <w:numFmt w:val="bullet"/>
+      <w:lvlText w:val="o"/>
+      <w:lvlJc w:val="left"/>
+      <w:pPr>
+        <w:ind w:left="1440" w:hanging="360"/>
+      </w:pPr>
+      <w:rPr>
+        <w:rFonts w:ascii="Courier New" w:hAnsi="Courier New" w:cs="Courier New" w:hint="default"/>
+      </w:rPr>
+    </w:lvl>
+    <w:lvl w:ilvl="2" w:tplc="0C090005" w:tentative="1">
+      <w:start w:val="1"/>
+      <w:numFmt w:val="bullet"/>
+      <w:lvlText w:val=""/>
+      <w:lvlJc w:val="left"/>
+      <w:pPr>
+        <w:ind w:left="2160" w:hanging="360"/>
+      </w:pPr>
+      <w:rPr>
+        <w:rFonts w:ascii="Wingdings" w:hAnsi="Wingdings" w:hint="default"/>
+      </w:rPr>
+    </w:lvl>
+    <w:lvl w:ilvl="3" w:tplc="0C090001" w:tentative="1">
+      <w:start w:val="1"/>
+      <w:numFmt w:val="bullet"/>
+      <w:lvlText w:val=""/>
+      <w:lvlJc w:val="left"/>
+      <w:pPr>
+        <w:ind w:left="2880" w:hanging="360"/>
+      </w:pPr>
+      <w:rPr>
+        <w:rFonts w:ascii="Symbol" w:hAnsi="Symbol" w:hint="default"/>
+      </w:rPr>
+    </w:lvl>
+    <w:lvl w:ilvl="4" w:tplc="0C090003" w:tentative="1">
+      <w:start w:val="1"/>
+      <w:numFmt w:val="bullet"/>
+      <w:lvlText w:val="o"/>
+      <w:lvlJc w:val="left"/>
+      <w:pPr>
+        <w:ind w:left="3600" w:hanging="360"/>
+      </w:pPr>
+      <w:rPr>
+        <w:rFonts w:ascii="Courier New" w:hAnsi="Courier New" w:cs="Courier New" w:hint="default"/>
+      </w:rPr>
+    </w:lvl>
+    <w:lvl w:ilvl="5" w:tplc="0C090005" w:tentative="1">
+      <w:start w:val="1"/>
+      <w:numFmt w:val="bullet"/>
+      <w:lvlText w:val=""/>
+      <w:lvlJc w:val="left"/>
+      <w:pPr>
+        <w:ind w:left="4320" w:hanging="360"/>
+      </w:pPr>
+      <w:rPr>
+        <w:rFonts w:ascii="Wingdings" w:hAnsi="Wingdings" w:hint="default"/>
+      </w:rPr>
+    </w:lvl>
+    <w:lvl w:ilvl="6" w:tplc="0C090001" w:tentative="1">
+      <w:start w:val="1"/>
+      <w:numFmt w:val="bullet"/>
+      <w:lvlText w:val=""/>
+      <w:lvlJc w:val="left"/>
+      <w:pPr>
+        <w:ind w:left="5040" w:hanging="360"/>
+      </w:pPr>
+      <w:rPr>
+        <w:rFonts w:ascii="Symbol" w:hAnsi="Symbol" w:hint="default"/>
+      </w:rPr>
+    </w:lvl>
+    <w:lvl w:ilvl="7" w:tplc="0C090003" w:tentative="1">
+      <w:start w:val="1"/>
+      <w:numFmt w:val="bullet"/>
+      <w:lvlText w:val="o"/>
+      <w:lvlJc w:val="left"/>
+      <w:pPr>
+        <w:ind w:left="5760" w:hanging="360"/>
+      </w:pPr>
+      <w:rPr>
+        <w:rFonts w:ascii="Courier New" w:hAnsi="Courier New" w:cs="Courier New" w:hint="default"/>
+      </w:rPr>
+    </w:lvl>
+    <w:lvl w:ilvl="8" w:tplc="0C090005" w:tentative="1">
+      <w:start w:val="1"/>
+      <w:numFmt w:val="bullet"/>
+      <w:lvlText w:val=""/>
+      <w:lvlJc w:val="left"/>
+      <w:pPr>
+        <w:ind w:left="6480" w:hanging="360"/>
+      </w:pPr>
+      <w:rPr>
+        <w:rFonts w:ascii="Wingdings" w:hAnsi="Wingdings" w:hint="default"/>
+      </w:rPr>
+    </w:lvl>
+  </w:abstractNum>
+  <w:abstractNum w:abstractNumId="4" w15:restartNumberingAfterBreak="0">
+    <w:nsid w:val="6E4528E4"/>
+    <w:multiLevelType w:val="hybridMultilevel"/>
+    <w:tmpl w:val="EB4EB818"/>
+    <w:lvl w:ilvl="0" w:tplc="0C09000F">
+      <w:start w:val="1"/>
+      <w:numFmt w:val="decimal"/>
+      <w:lvlText w:val="%1."/>
+      <w:lvlJc w:val="left"/>
+      <w:pPr>
+        <w:ind w:left="720" w:hanging="360"/>
+      </w:pPr>
+    </w:lvl>
+    <w:lvl w:ilvl="1" w:tplc="0C090019" w:tentative="1">
+      <w:start w:val="1"/>
+      <w:numFmt w:val="lowerLetter"/>
+      <w:lvlText w:val="%2."/>
+      <w:lvlJc w:val="left"/>
+      <w:pPr>
+        <w:ind w:left="1440" w:hanging="360"/>
+      </w:pPr>
+    </w:lvl>
+    <w:lvl w:ilvl="2" w:tplc="0C09001B" w:tentative="1">
+      <w:start w:val="1"/>
+      <w:numFmt w:val="lowerRoman"/>
+      <w:lvlText w:val="%3."/>
+      <w:lvlJc w:val="right"/>
+      <w:pPr>
+        <w:ind w:left="2160" w:hanging="180"/>
+      </w:pPr>
+    </w:lvl>
+    <w:lvl w:ilvl="3" w:tplc="0C09000F" w:tentative="1">
+      <w:start w:val="1"/>
+      <w:numFmt w:val="decimal"/>
+      <w:lvlText w:val="%4."/>
+      <w:lvlJc w:val="left"/>
+      <w:pPr>
+        <w:ind w:left="2880" w:hanging="360"/>
+      </w:pPr>
+    </w:lvl>
+    <w:lvl w:ilvl="4" w:tplc="0C090019" w:tentative="1">
+      <w:start w:val="1"/>
+      <w:numFmt w:val="lowerLetter"/>
+      <w:lvlText w:val="%5."/>
+      <w:lvlJc w:val="left"/>
+      <w:pPr>
+        <w:ind w:left="3600" w:hanging="360"/>
+      </w:pPr>
+    </w:lvl>
+    <w:lvl w:ilvl="5" w:tplc="0C09001B" w:tentative="1">
+      <w:start w:val="1"/>
+      <w:numFmt w:val="lowerRoman"/>
+      <w:lvlText w:val="%6."/>
+      <w:lvlJc w:val="right"/>
+      <w:pPr>
+        <w:ind w:left="4320" w:hanging="180"/>
+      </w:pPr>
+    </w:lvl>
+    <w:lvl w:ilvl="6" w:tplc="0C09000F" w:tentative="1">
+      <w:start w:val="1"/>
+      <w:numFmt w:val="decimal"/>
+      <w:lvlText w:val="%7."/>
+      <w:lvlJc w:val="left"/>
+      <w:pPr>
+        <w:ind w:left="5040" w:hanging="360"/>
+      </w:pPr>
+    </w:lvl>
+    <w:lvl w:ilvl="7" w:tplc="0C090019" w:tentative="1">
+      <w:start w:val="1"/>
+      <w:numFmt w:val="lowerLetter"/>
+      <w:lvlText w:val="%8."/>
+      <w:lvlJc w:val="left"/>
+      <w:pPr>
+        <w:ind w:left="5760" w:hanging="360"/>
+      </w:pPr>
+    </w:lvl>
+    <w:lvl w:ilvl="8" w:tplc="0C09001B" w:tentative="1">
+      <w:start w:val="1"/>
+      <w:numFmt w:val="lowerRoman"/>
+      <w:lvlText w:val="%9."/>
+      <w:lvlJc w:val="right"/>
+      <w:pPr>
+        <w:ind w:left="6480" w:hanging="180"/>
+      </w:pPr>
+    </w:lvl>
+  </w:abstractNum>
   <w:num w:numId="1">
     <w:abstractNumId w:val="0"/>
   </w:num>
   <w:num w:numId="2">
+    <w:abstractNumId w:val="3"/>
+  </w:num>
+  <w:num w:numId="3">
     <w:abstractNumId w:val="1"/>
+  </w:num>
+  <w:num w:numId="4">
+    <w:abstractNumId w:val="2"/>
+  </w:num>
+  <w:num w:numId="5">
+    <w:abstractNumId w:val="4"/>
   </w:num>
 </w:numbering>
 </file>
@@ -2673,6 +5529,7 @@
   <w:style w:type="character" w:default="1" w:styleId="DefaultParagraphFont">
     <w:name w:val="Default Paragraph Font"/>
     <w:uiPriority w:val="1"/>
+    <w:semiHidden/>
     <w:unhideWhenUsed/>
   </w:style>
   <w:style w:type="table" w:default="1" w:styleId="TableNormal">
@@ -2937,6 +5794,28 @@
       <w:color w:val="808080"/>
       <w:shd w:val="clear" w:color="auto" w:fill="E6E6E6"/>
     </w:rPr>
+  </w:style>
+  <w:style w:type="paragraph" w:styleId="TOC3">
+    <w:name w:val="toc 3"/>
+    <w:basedOn w:val="Normal"/>
+    <w:next w:val="Normal"/>
+    <w:autoRedefine/>
+    <w:uiPriority w:val="39"/>
+    <w:unhideWhenUsed/>
+    <w:rsid w:val="000E2CD0"/>
+    <w:pPr>
+      <w:spacing w:after="100"/>
+      <w:ind w:left="440"/>
+    </w:pPr>
+  </w:style>
+  <w:style w:type="paragraph" w:styleId="NoSpacing">
+    <w:name w:val="No Spacing"/>
+    <w:uiPriority w:val="1"/>
+    <w:qFormat/>
+    <w:rsid w:val="005477FD"/>
+    <w:pPr>
+      <w:spacing w:after="0" w:line="240" w:lineRule="auto"/>
+    </w:pPr>
   </w:style>
 </w:styles>
 </file>
@@ -3237,7 +6116,7 @@
 </file>
 
 <file path=customXml/item1.xml><?xml version="1.0" encoding="utf-8"?>
-<b:Sources xmlns:b="http://schemas.openxmlformats.org/officeDocument/2006/bibliography" xmlns="http://schemas.openxmlformats.org/officeDocument/2006/bibliography" SelectedStyle="/APASixthEditionOfficeOnline.xsl" StyleName="APA" Version="6">
+<b:Sources xmlns:b="http://schemas.openxmlformats.org/officeDocument/2006/bibliography" xmlns="http://schemas.openxmlformats.org/officeDocument/2006/bibliography" SelectedStyle="/CHICAGO.XSL" StyleName="Chicago" Version="16">
   <b:Source>
     <b:Tag>UCI</b:Tag>
     <b:SourceType>InternetSite</b:SourceType>
@@ -3271,11 +6150,93 @@
     <b:Day>1</b:Day>
     <b:RefOrder>2</b:RefOrder>
   </b:Source>
+  <b:Source>
+    <b:Tag>Hea18</b:Tag>
+    <b:SourceType>InternetSite</b:SourceType>
+    <b:Guid>{018F4631-4100-5549-85C8-79938A4FF9C1}</b:Guid>
+    <b:Author>
+      <b:Author>
+        <b:Corporate>Heart Foundation</b:Corporate>
+      </b:Author>
+    </b:Author>
+    <b:Title>Angina Facts</b:Title>
+    <b:InternetSiteTitle>heart foundation</b:InternetSiteTitle>
+    <b:URL>https://www.heartfoundation.org.au/your-heart/heart-conditions/angina</b:URL>
+    <b:Year>2018</b:Year>
+    <b:RefOrder>3</b:RefOrder>
+  </b:Source>
+  <b:Source>
+    <b:Tag>Wik18</b:Tag>
+    <b:SourceType>InternetSite</b:SourceType>
+    <b:Guid>{4C618018-9CA5-6041-9868-BB0882091CA7}</b:Guid>
+    <b:Author>
+      <b:Author>
+        <b:Corporate>Wikipedia</b:Corporate>
+      </b:Author>
+    </b:Author>
+    <b:Title>ST Elevation</b:Title>
+    <b:InternetSiteTitle>Wikipedia</b:InternetSiteTitle>
+    <b:URL>https://en.wikipedia.org/wiki/ST_elevation</b:URL>
+    <b:Year>2018</b:Year>
+    <b:RefOrder>4</b:RefOrder>
+  </b:Source>
+  <b:Source>
+    <b:Tag>Edw17</b:Tag>
+    <b:SourceType>InternetSite</b:SourceType>
+    <b:Guid>{FCF81E6B-8F9F-A947-82B8-2D69D0C547A0}</b:Guid>
+    <b:Author>
+      <b:Author>
+        <b:NameList>
+          <b:Person>
+            <b:Last>Burns</b:Last>
+            <b:First>Edward</b:First>
+          </b:Person>
+        </b:NameList>
+      </b:Author>
+    </b:Author>
+    <b:Title>Myocardial Ischaemia</b:Title>
+    <b:InternetSiteTitle>Life in the fast lane</b:InternetSiteTitle>
+    <b:URL>https://lifeinthefastlane.com/ecg-library/myocardial-ischaemia/</b:URL>
+    <b:Year>2017</b:Year>
+    <b:Month>4</b:Month>
+    <b:Day>3</b:Day>
+    <b:RefOrder>5</b:RefOrder>
+  </b:Source>
+  <b:Source>
+    <b:Tag>Joh18</b:Tag>
+    <b:SourceType>InternetSite</b:SourceType>
+    <b:Guid>{DDC8ED0F-B3A3-1E45-A33B-5D659EB8E999}</b:Guid>
+    <b:Author>
+      <b:Author>
+        <b:Corporate>John Hopkins Medicine</b:Corporate>
+      </b:Author>
+    </b:Author>
+    <b:Title>Fluoroscopy Procedure</b:Title>
+    <b:InternetSiteTitle>hopkinsmedicine.org</b:InternetSiteTitle>
+    <b:URL>https://www.hopkinsmedicine.org/healthlibrary/test_procedures/orthopaedic/fluoroscopy_procedure_92,P07662</b:URL>
+    <b:Year>2018</b:Year>
+    <b:RefOrder>6</b:RefOrder>
+  </b:Source>
+  <b:Source>
+    <b:Tag>Hea181</b:Tag>
+    <b:SourceType>InternetSite</b:SourceType>
+    <b:Guid>{D3625304-D22D-054E-8998-23A6B2835B3A}</b:Guid>
+    <b:Author>
+      <b:Author>
+        <b:Corporate>Healthline</b:Corporate>
+      </b:Author>
+    </b:Author>
+    <b:Title>thalassemia</b:Title>
+    <b:InternetSiteTitle>healthline</b:InternetSiteTitle>
+    <b:URL>https://www.healthline.com/health/thalassemia</b:URL>
+    <b:Year>2018</b:Year>
+    <b:RefOrder>7</b:RefOrder>
+  </b:Source>
 </b:Sources>
 </file>
 
 <file path=customXml/itemProps1.xml><?xml version="1.0" encoding="utf-8"?>
-<ds:datastoreItem xmlns:ds="http://schemas.openxmlformats.org/officeDocument/2006/customXml" ds:itemID="{BC004DCC-C429-4144-BD97-A80FD80E71C4}">
+<ds:datastoreItem xmlns:ds="http://schemas.openxmlformats.org/officeDocument/2006/customXml" ds:itemID="{25AA5E53-C986-7C4A-B9E6-18F2343A92E5}">
   <ds:schemaRefs>
     <ds:schemaRef ds:uri="http://schemas.openxmlformats.org/officeDocument/2006/bibliography"/>
   </ds:schemaRefs>

</xml_diff>